<commit_message>
tienph: chua bai test
</commit_message>
<xml_diff>
--- a/Day4/Test.docx
+++ b/Day4/Test.docx
@@ -1,6 +1,6 @@
 
 <file path=word/document.xml><?xml version="1.0" encoding="utf-8"?>
-<w:document xmlns:ve="http://schemas.openxmlformats.org/markup-compatibility/2006" xmlns:o="urn:schemas-microsoft-com:office:office" xmlns:r="http://schemas.openxmlformats.org/officeDocument/2006/relationships" xmlns:m="http://schemas.openxmlformats.org/officeDocument/2006/math" xmlns:v="urn:schemas-microsoft-com:vml" xmlns:wp="http://schemas.openxmlformats.org/drawingml/2006/wordprocessingDrawing" xmlns:w10="urn:schemas-microsoft-com:office:word" xmlns:w="http://schemas.openxmlformats.org/wordprocessingml/2006/main" xmlns:wne="http://schemas.microsoft.com/office/word/2006/wordml">
+<w:document xmlns:wpc="http://schemas.microsoft.com/office/word/2010/wordprocessingCanvas" xmlns:mc="http://schemas.openxmlformats.org/markup-compatibility/2006" xmlns:o="urn:schemas-microsoft-com:office:office" xmlns:r="http://schemas.openxmlformats.org/officeDocument/2006/relationships" xmlns:m="http://schemas.openxmlformats.org/officeDocument/2006/math" xmlns:v="urn:schemas-microsoft-com:vml" xmlns:wp14="http://schemas.microsoft.com/office/word/2010/wordprocessingDrawing" xmlns:wp="http://schemas.openxmlformats.org/drawingml/2006/wordprocessingDrawing" xmlns:w10="urn:schemas-microsoft-com:office:word" xmlns:w="http://schemas.openxmlformats.org/wordprocessingml/2006/main" xmlns:w14="http://schemas.microsoft.com/office/word/2010/wordml" xmlns:w15="http://schemas.microsoft.com/office/word/2012/wordml" xmlns:wpg="http://schemas.microsoft.com/office/word/2010/wordprocessingGroup" xmlns:wpi="http://schemas.microsoft.com/office/word/2010/wordprocessingInk" xmlns:wne="http://schemas.microsoft.com/office/word/2006/wordml" xmlns:wps="http://schemas.microsoft.com/office/word/2010/wordprocessingShape" mc:Ignorable="w14 w15 wp14">
   <w:body>
     <w:p>
       <w:pPr>
@@ -9,6 +9,8 @@
           <w:ilvl w:val="0"/>
           <w:numId w:val="3"/>
         </w:numPr>
+        <w:ind w:left="426"/>
+        <w:jc w:val="both"/>
         <w:rPr>
           <w:rFonts w:ascii="Verdana" w:hAnsi="Verdana"/>
           <w:sz w:val="20"/>
@@ -27,6 +29,8 @@
     <w:p>
       <w:pPr>
         <w:pStyle w:val="ListParagraph"/>
+        <w:ind w:left="426"/>
+        <w:jc w:val="both"/>
         <w:rPr>
           <w:rFonts w:ascii="Verdana" w:hAnsi="Verdana"/>
           <w:sz w:val="20"/>
@@ -45,6 +49,8 @@
     <w:p>
       <w:pPr>
         <w:pStyle w:val="ListParagraph"/>
+        <w:ind w:left="426"/>
+        <w:jc w:val="both"/>
         <w:rPr>
           <w:rFonts w:ascii="Verdana" w:hAnsi="Verdana"/>
           <w:sz w:val="20"/>
@@ -59,45 +65,61 @@
           <w:ilvl w:val="0"/>
           <w:numId w:val="1"/>
         </w:numPr>
-        <w:rPr>
-          <w:rFonts w:ascii="Verdana" w:hAnsi="Verdana"/>
-          <w:sz w:val="20"/>
-          <w:szCs w:val="20"/>
-        </w:rPr>
-      </w:pPr>
-      <w:r>
-        <w:rPr>
-          <w:rFonts w:ascii="Verdana" w:hAnsi="Verdana"/>
-          <w:sz w:val="20"/>
-          <w:szCs w:val="20"/>
-        </w:rPr>
-        <w:t>x = (3 + 4 &lt; 7</w:t>
-      </w:r>
-      <w:proofErr w:type="gramStart"/>
-      <w:r>
-        <w:rPr>
-          <w:rFonts w:ascii="Verdana" w:hAnsi="Verdana"/>
-          <w:sz w:val="20"/>
-          <w:szCs w:val="20"/>
-        </w:rPr>
-        <w:t>) ?</w:t>
-      </w:r>
-      <w:proofErr w:type="gramEnd"/>
-      <w:r>
-        <w:rPr>
-          <w:rFonts w:ascii="Verdana" w:hAnsi="Verdana"/>
-          <w:sz w:val="20"/>
-          <w:szCs w:val="20"/>
-        </w:rPr>
-        <w:t xml:space="preserve"> 10: 20 </w:t>
-      </w:r>
-      <w:r>
-        <w:rPr>
-          <w:rFonts w:ascii="Verdana" w:hAnsi="Verdana"/>
-          <w:sz w:val="20"/>
-          <w:szCs w:val="20"/>
-        </w:rPr>
-        <w:t xml:space="preserve"> X=20</w:t>
+        <w:ind w:left="851"/>
+        <w:jc w:val="both"/>
+        <w:rPr>
+          <w:rFonts w:ascii="Verdana" w:hAnsi="Verdana"/>
+          <w:sz w:val="20"/>
+          <w:szCs w:val="20"/>
+        </w:rPr>
+      </w:pPr>
+      <w:r>
+        <w:rPr>
+          <w:rFonts w:ascii="Verdana" w:hAnsi="Verdana"/>
+          <w:sz w:val="20"/>
+          <w:szCs w:val="20"/>
+        </w:rPr>
+        <w:t xml:space="preserve">x = (3 + 4 &lt; 7) ? 10: 20 </w:t>
+      </w:r>
+      <w:r>
+        <w:rPr>
+          <w:rFonts w:ascii="Verdana" w:hAnsi="Verdana"/>
+          <w:sz w:val="20"/>
+          <w:szCs w:val="20"/>
+        </w:rPr>
+        <w:t xml:space="preserve"> </w:t>
+      </w:r>
+    </w:p>
+    <w:p>
+      <w:pPr>
+        <w:pStyle w:val="ListParagraph"/>
+        <w:numPr>
+          <w:ilvl w:val="0"/>
+          <w:numId w:val="4"/>
+        </w:numPr>
+        <w:ind w:left="851"/>
+        <w:jc w:val="both"/>
+        <w:rPr>
+          <w:rFonts w:ascii="Verdana" w:hAnsi="Verdana"/>
+          <w:sz w:val="20"/>
+          <w:szCs w:val="20"/>
+        </w:rPr>
+      </w:pPr>
+      <w:r>
+        <w:rPr>
+          <w:rFonts w:ascii="Verdana" w:hAnsi="Verdana"/>
+          <w:sz w:val="20"/>
+          <w:szCs w:val="20"/>
+        </w:rPr>
+        <w:t>x = 20</w:t>
+      </w:r>
+      <w:r>
+        <w:rPr>
+          <w:rFonts w:ascii="Verdana" w:hAnsi="Verdana"/>
+          <w:sz w:val="20"/>
+          <w:szCs w:val="20"/>
+        </w:rPr>
+        <w:t>(OK)</w:t>
       </w:r>
     </w:p>
     <w:p>
@@ -107,45 +129,53 @@
           <w:ilvl w:val="0"/>
           <w:numId w:val="1"/>
         </w:numPr>
-        <w:rPr>
-          <w:rFonts w:ascii="Verdana" w:hAnsi="Verdana"/>
-          <w:sz w:val="20"/>
-          <w:szCs w:val="20"/>
-        </w:rPr>
-      </w:pPr>
-      <w:r>
-        <w:rPr>
-          <w:rFonts w:ascii="Verdana" w:hAnsi="Verdana"/>
-          <w:sz w:val="20"/>
-          <w:szCs w:val="20"/>
-        </w:rPr>
-        <w:t>x = (3 + 4</w:t>
-      </w:r>
-      <w:proofErr w:type="gramStart"/>
-      <w:r>
-        <w:rPr>
-          <w:rFonts w:ascii="Verdana" w:hAnsi="Verdana"/>
-          <w:sz w:val="20"/>
-          <w:szCs w:val="20"/>
-        </w:rPr>
-        <w:t>) ?</w:t>
-      </w:r>
-      <w:proofErr w:type="gramEnd"/>
-      <w:r>
-        <w:rPr>
-          <w:rFonts w:ascii="Verdana" w:hAnsi="Verdana"/>
-          <w:sz w:val="20"/>
-          <w:szCs w:val="20"/>
-        </w:rPr>
-        <w:t xml:space="preserve"> 10: 20</w:t>
-      </w:r>
-      <w:r>
-        <w:rPr>
-          <w:rFonts w:ascii="Verdana" w:hAnsi="Verdana"/>
-          <w:sz w:val="20"/>
-          <w:szCs w:val="20"/>
-        </w:rPr>
-        <w:t xml:space="preserve"> X=</w:t>
+        <w:ind w:left="851"/>
+        <w:jc w:val="both"/>
+        <w:rPr>
+          <w:rFonts w:ascii="Verdana" w:hAnsi="Verdana"/>
+          <w:sz w:val="20"/>
+          <w:szCs w:val="20"/>
+        </w:rPr>
+      </w:pPr>
+      <w:r>
+        <w:rPr>
+          <w:rFonts w:ascii="Verdana" w:hAnsi="Verdana"/>
+          <w:sz w:val="20"/>
+          <w:szCs w:val="20"/>
+        </w:rPr>
+        <w:t>x = (3 + 4) ? 10: 20</w:t>
+      </w:r>
+    </w:p>
+    <w:p>
+      <w:pPr>
+        <w:pStyle w:val="ListParagraph"/>
+        <w:numPr>
+          <w:ilvl w:val="0"/>
+          <w:numId w:val="4"/>
+        </w:numPr>
+        <w:ind w:left="851"/>
+        <w:jc w:val="both"/>
+        <w:rPr>
+          <w:rFonts w:ascii="Verdana" w:hAnsi="Verdana"/>
+          <w:sz w:val="20"/>
+          <w:szCs w:val="20"/>
+        </w:rPr>
+      </w:pPr>
+      <w:r>
+        <w:rPr>
+          <w:rFonts w:ascii="Verdana" w:hAnsi="Verdana"/>
+          <w:sz w:val="20"/>
+          <w:szCs w:val="20"/>
+        </w:rPr>
+        <w:t>x = 10</w:t>
+      </w:r>
+      <w:r>
+        <w:rPr>
+          <w:rFonts w:ascii="Verdana" w:hAnsi="Verdana"/>
+          <w:sz w:val="20"/>
+          <w:szCs w:val="20"/>
+        </w:rPr>
+        <w:t>(NG)</w:t>
       </w:r>
     </w:p>
     <w:p>
@@ -155,35 +185,61 @@
           <w:ilvl w:val="0"/>
           <w:numId w:val="1"/>
         </w:numPr>
-        <w:rPr>
-          <w:rFonts w:ascii="Verdana" w:hAnsi="Verdana"/>
-          <w:sz w:val="20"/>
-          <w:szCs w:val="20"/>
-        </w:rPr>
-      </w:pPr>
-      <w:r>
-        <w:rPr>
-          <w:rFonts w:ascii="Verdana" w:hAnsi="Verdana"/>
-          <w:sz w:val="20"/>
-          <w:szCs w:val="20"/>
-        </w:rPr>
-        <w:t xml:space="preserve">X = 3 + (5&lt;2)   </w:t>
-      </w:r>
-      <w:r>
-        <w:rPr>
-          <w:rFonts w:ascii="Verdana" w:hAnsi="Verdana"/>
-          <w:sz w:val="20"/>
-          <w:szCs w:val="20"/>
-        </w:rPr>
-        <w:t>X=</w:t>
-      </w:r>
-      <w:r>
-        <w:rPr>
-          <w:rFonts w:ascii="Verdana" w:hAnsi="Verdana"/>
-          <w:sz w:val="20"/>
-          <w:szCs w:val="20"/>
-        </w:rPr>
-        <w:t>3+(false)</w:t>
+        <w:ind w:left="851"/>
+        <w:jc w:val="both"/>
+        <w:rPr>
+          <w:rFonts w:ascii="Verdana" w:hAnsi="Verdana"/>
+          <w:sz w:val="20"/>
+          <w:szCs w:val="20"/>
+        </w:rPr>
+      </w:pPr>
+      <w:r>
+        <w:rPr>
+          <w:rFonts w:ascii="Verdana" w:hAnsi="Verdana"/>
+          <w:sz w:val="20"/>
+          <w:szCs w:val="20"/>
+        </w:rPr>
+        <w:t>X = 3 + (5&lt;2)</w:t>
+      </w:r>
+    </w:p>
+    <w:p>
+      <w:pPr>
+        <w:pStyle w:val="ListParagraph"/>
+        <w:numPr>
+          <w:ilvl w:val="0"/>
+          <w:numId w:val="4"/>
+        </w:numPr>
+        <w:ind w:left="851"/>
+        <w:jc w:val="both"/>
+        <w:rPr>
+          <w:rFonts w:ascii="Verdana" w:hAnsi="Verdana"/>
+          <w:sz w:val="20"/>
+          <w:szCs w:val="20"/>
+        </w:rPr>
+      </w:pPr>
+      <w:r>
+        <w:rPr>
+          <w:rFonts w:ascii="Verdana" w:hAnsi="Verdana"/>
+          <w:sz w:val="20"/>
+          <w:szCs w:val="20"/>
+        </w:rPr>
+        <w:t>x</w:t>
+      </w:r>
+      <w:r>
+        <w:rPr>
+          <w:rFonts w:ascii="Verdana" w:hAnsi="Verdana"/>
+          <w:sz w:val="20"/>
+          <w:szCs w:val="20"/>
+        </w:rPr>
+        <w:t xml:space="preserve"> = 3</w:t>
+      </w:r>
+      <w:r>
+        <w:rPr>
+          <w:rFonts w:ascii="Verdana" w:hAnsi="Verdana"/>
+          <w:sz w:val="20"/>
+          <w:szCs w:val="20"/>
+        </w:rPr>
+        <w:t>(NG)</w:t>
       </w:r>
     </w:p>
     <w:p>
@@ -193,6 +249,8 @@
           <w:ilvl w:val="0"/>
           <w:numId w:val="1"/>
         </w:numPr>
+        <w:ind w:left="851"/>
+        <w:jc w:val="both"/>
         <w:rPr>
           <w:rFonts w:ascii="Verdana" w:hAnsi="Verdana"/>
           <w:sz w:val="20"/>
@@ -214,6 +272,46 @@
           <w:szCs w:val="20"/>
         </w:rPr>
         <w:t xml:space="preserve">  X=3</w:t>
+      </w:r>
+      <w:r>
+        <w:rPr>
+          <w:rFonts w:ascii="Verdana" w:hAnsi="Verdana"/>
+          <w:sz w:val="20"/>
+          <w:szCs w:val="20"/>
+        </w:rPr>
+        <w:t>(NG)</w:t>
+      </w:r>
+    </w:p>
+    <w:p>
+      <w:pPr>
+        <w:pStyle w:val="ListParagraph"/>
+        <w:numPr>
+          <w:ilvl w:val="0"/>
+          <w:numId w:val="4"/>
+        </w:numPr>
+        <w:ind w:left="851"/>
+        <w:jc w:val="both"/>
+        <w:rPr>
+          <w:rFonts w:ascii="Verdana" w:hAnsi="Verdana"/>
+          <w:sz w:val="20"/>
+          <w:szCs w:val="20"/>
+        </w:rPr>
+      </w:pPr>
+      <w:r>
+        <w:rPr>
+          <w:rFonts w:ascii="Verdana" w:hAnsi="Verdana"/>
+          <w:sz w:val="20"/>
+          <w:szCs w:val="20"/>
+        </w:rPr>
+        <w:t>x</w:t>
+      </w:r>
+      <w:r>
+        <w:rPr>
+          <w:rFonts w:ascii="Verdana" w:hAnsi="Verdana"/>
+          <w:sz w:val="20"/>
+          <w:szCs w:val="20"/>
+        </w:rPr>
+        <w:t xml:space="preserve"> = 1;</w:t>
       </w:r>
     </w:p>
     <w:p>
@@ -223,6 +321,8 @@
           <w:ilvl w:val="0"/>
           <w:numId w:val="1"/>
         </w:numPr>
+        <w:ind w:left="851"/>
+        <w:jc w:val="both"/>
         <w:rPr>
           <w:rFonts w:ascii="Verdana" w:hAnsi="Verdana"/>
           <w:sz w:val="20"/>
@@ -245,18 +345,47 @@
         </w:rPr>
         <w:t xml:space="preserve">   X=18</w:t>
       </w:r>
+      <w:r>
+        <w:rPr>
+          <w:rFonts w:ascii="Verdana" w:hAnsi="Verdana"/>
+          <w:sz w:val="20"/>
+          <w:szCs w:val="20"/>
+        </w:rPr>
+        <w:t>(OK)</w:t>
+      </w:r>
+    </w:p>
+    <w:p>
+      <w:pPr>
+        <w:ind w:left="426"/>
+        <w:jc w:val="both"/>
+        <w:rPr>
+          <w:rFonts w:ascii="Verdana" w:hAnsi="Verdana"/>
+          <w:color w:val="FF0000"/>
+          <w:sz w:val="20"/>
+          <w:szCs w:val="20"/>
+        </w:rPr>
+      </w:pPr>
+      <w:r>
+        <w:rPr>
+          <w:rFonts w:ascii="Verdana" w:hAnsi="Verdana"/>
+          <w:color w:val="FF0000"/>
+          <w:sz w:val="20"/>
+          <w:szCs w:val="20"/>
+        </w:rPr>
+        <w:t>Kết quả : 2/5</w:t>
+      </w:r>
     </w:p>
     <w:p>
       <w:pPr>
         <w:pStyle w:val="ListParagraph"/>
-        <w:rPr>
-          <w:rFonts w:ascii="Verdana" w:hAnsi="Verdana"/>
-          <w:sz w:val="20"/>
-          <w:szCs w:val="20"/>
-        </w:rPr>
-      </w:pPr>
-      <w:bookmarkStart w:id="0" w:name="_GoBack"/>
-      <w:bookmarkEnd w:id="0"/>
+        <w:ind w:left="426"/>
+        <w:jc w:val="both"/>
+        <w:rPr>
+          <w:rFonts w:ascii="Verdana" w:hAnsi="Verdana"/>
+          <w:sz w:val="20"/>
+          <w:szCs w:val="20"/>
+        </w:rPr>
+      </w:pPr>
     </w:p>
     <w:p>
       <w:pPr>
@@ -265,6 +394,8 @@
           <w:ilvl w:val="0"/>
           <w:numId w:val="3"/>
         </w:numPr>
+        <w:ind w:left="426"/>
+        <w:jc w:val="both"/>
         <w:rPr>
           <w:rFonts w:ascii="Verdana" w:hAnsi="Verdana"/>
           <w:sz w:val="20"/>
@@ -279,49 +410,34 @@
         </w:rPr>
         <w:t>Bài tập</w:t>
       </w:r>
-    </w:p>
-    <w:p>
-      <w:pPr>
-        <w:ind w:left="360"/>
-        <w:rPr>
-          <w:rFonts w:ascii="Verdana" w:hAnsi="Verdana"/>
-          <w:sz w:val="20"/>
-          <w:szCs w:val="20"/>
-        </w:rPr>
-      </w:pPr>
-      <w:r>
-        <w:rPr>
-          <w:rFonts w:ascii="Verdana" w:hAnsi="Verdana"/>
-          <w:sz w:val="20"/>
-          <w:szCs w:val="20"/>
-        </w:rPr>
-        <w:t xml:space="preserve">Bài 1- Nhập vào 1 số thực </w:t>
-      </w:r>
-      <w:proofErr w:type="gramStart"/>
-      <w:r>
-        <w:rPr>
-          <w:rFonts w:ascii="Verdana" w:hAnsi="Verdana"/>
-          <w:sz w:val="20"/>
-          <w:szCs w:val="20"/>
-        </w:rPr>
-        <w:t>a</w:t>
-      </w:r>
-      <w:r>
-        <w:rPr>
-          <w:rFonts w:ascii="Verdana" w:hAnsi="Verdana"/>
-          <w:sz w:val="20"/>
-          <w:szCs w:val="20"/>
-        </w:rPr>
-        <w:t>(</w:t>
-      </w:r>
-      <w:proofErr w:type="gramEnd"/>
-      <w:r>
-        <w:rPr>
-          <w:rFonts w:ascii="Verdana" w:hAnsi="Verdana"/>
-          <w:sz w:val="20"/>
-          <w:szCs w:val="20"/>
-        </w:rPr>
-        <w:t>a&gt;0)</w:t>
+      <w:bookmarkStart w:id="0" w:name="_GoBack"/>
+      <w:bookmarkEnd w:id="0"/>
+    </w:p>
+    <w:p>
+      <w:pPr>
+        <w:ind w:left="426"/>
+        <w:jc w:val="both"/>
+        <w:rPr>
+          <w:rFonts w:ascii="Verdana" w:hAnsi="Verdana"/>
+          <w:sz w:val="20"/>
+          <w:szCs w:val="20"/>
+        </w:rPr>
+      </w:pPr>
+      <w:r>
+        <w:rPr>
+          <w:rFonts w:ascii="Verdana" w:hAnsi="Verdana"/>
+          <w:sz w:val="20"/>
+          <w:szCs w:val="20"/>
+        </w:rPr>
+        <w:t>Bài 1- Nhập vào 1 số thực a</w:t>
+      </w:r>
+      <w:r>
+        <w:rPr>
+          <w:rFonts w:ascii="Verdana" w:hAnsi="Verdana"/>
+          <w:sz w:val="20"/>
+          <w:szCs w:val="20"/>
+        </w:rPr>
+        <w:t>(a&gt;0)</w:t>
       </w:r>
       <w:r>
         <w:rPr>
@@ -355,6 +471,8 @@
           <w:ilvl w:val="0"/>
           <w:numId w:val="2"/>
         </w:numPr>
+        <w:ind w:left="426" w:firstLine="0"/>
+        <w:jc w:val="both"/>
         <w:rPr>
           <w:rFonts w:ascii="Verdana" w:hAnsi="Verdana"/>
           <w:sz w:val="20"/>
@@ -368,6 +486,14 @@
           <w:szCs w:val="20"/>
         </w:rPr>
         <w:t>In ra số nguyên gần nó nhất</w:t>
+      </w:r>
+      <w:r>
+        <w:rPr>
+          <w:rFonts w:ascii="Verdana" w:hAnsi="Verdana"/>
+          <w:sz w:val="20"/>
+          <w:szCs w:val="20"/>
+        </w:rPr>
+        <w:t>(NG)</w:t>
       </w:r>
     </w:p>
     <w:p>
@@ -377,6 +503,8 @@
           <w:ilvl w:val="0"/>
           <w:numId w:val="2"/>
         </w:numPr>
+        <w:ind w:left="426" w:firstLine="0"/>
+        <w:jc w:val="both"/>
         <w:rPr>
           <w:rFonts w:ascii="Verdana" w:hAnsi="Verdana"/>
           <w:sz w:val="20"/>
@@ -391,58 +519,86 @@
         </w:rPr>
         <w:t>In ra số nguyên gần nhất nhỏ hơn nó.</w:t>
       </w:r>
-    </w:p>
-    <w:p>
-      <w:pPr>
-        <w:rPr>
-          <w:rFonts w:ascii="Verdana" w:hAnsi="Verdana"/>
-          <w:sz w:val="20"/>
-          <w:szCs w:val="20"/>
-        </w:rPr>
-      </w:pPr>
-      <w:r>
-        <w:rPr>
-          <w:rFonts w:ascii="Verdana" w:hAnsi="Verdana"/>
-          <w:sz w:val="20"/>
-          <w:szCs w:val="20"/>
-        </w:rPr>
-        <w:t xml:space="preserve">     Bài 2: In ra bảng mã </w:t>
-      </w:r>
-      <w:proofErr w:type="gramStart"/>
-      <w:r>
-        <w:rPr>
-          <w:rFonts w:ascii="Verdana" w:hAnsi="Verdana"/>
-          <w:sz w:val="20"/>
-          <w:szCs w:val="20"/>
-        </w:rPr>
-        <w:t>ascii</w:t>
-      </w:r>
-      <w:proofErr w:type="gramEnd"/>
-      <w:r>
-        <w:rPr>
-          <w:rFonts w:ascii="Verdana" w:hAnsi="Verdana"/>
-          <w:sz w:val="20"/>
-          <w:szCs w:val="20"/>
-        </w:rPr>
-        <w:t xml:space="preserve"> của các ký tự từ a-&gt;z</w:t>
-      </w:r>
-    </w:p>
-    <w:p>
-      <w:pPr>
-        <w:rPr>
-          <w:rFonts w:ascii="Verdana" w:hAnsi="Verdana"/>
-          <w:sz w:val="20"/>
-          <w:szCs w:val="20"/>
-        </w:rPr>
-      </w:pPr>
-      <w:r>
-        <w:rPr>
-          <w:rFonts w:ascii="Verdana" w:hAnsi="Verdana"/>
-          <w:sz w:val="20"/>
-          <w:szCs w:val="20"/>
-        </w:rPr>
-        <w:t xml:space="preserve">     </w:t>
-      </w:r>
+      <w:r>
+        <w:rPr>
+          <w:rFonts w:ascii="Verdana" w:hAnsi="Verdana"/>
+          <w:sz w:val="20"/>
+          <w:szCs w:val="20"/>
+        </w:rPr>
+        <w:t>(OK)</w:t>
+      </w:r>
+    </w:p>
+    <w:p>
+      <w:pPr>
+        <w:ind w:left="426"/>
+        <w:jc w:val="both"/>
+        <w:rPr>
+          <w:rFonts w:ascii="Verdana" w:hAnsi="Verdana"/>
+          <w:color w:val="FF0000"/>
+          <w:sz w:val="20"/>
+          <w:szCs w:val="20"/>
+        </w:rPr>
+      </w:pPr>
+      <w:r>
+        <w:rPr>
+          <w:rFonts w:ascii="Verdana" w:hAnsi="Verdana"/>
+          <w:color w:val="FF0000"/>
+          <w:sz w:val="20"/>
+          <w:szCs w:val="20"/>
+        </w:rPr>
+        <w:t>Kết quả: (1/2)</w:t>
+      </w:r>
+    </w:p>
+    <w:p>
+      <w:pPr>
+        <w:ind w:left="142" w:firstLine="284"/>
+        <w:jc w:val="both"/>
+        <w:rPr>
+          <w:rFonts w:ascii="Verdana" w:hAnsi="Verdana"/>
+          <w:sz w:val="20"/>
+          <w:szCs w:val="20"/>
+        </w:rPr>
+      </w:pPr>
+      <w:r>
+        <w:rPr>
+          <w:rFonts w:ascii="Verdana" w:hAnsi="Verdana"/>
+          <w:sz w:val="20"/>
+          <w:szCs w:val="20"/>
+        </w:rPr>
+        <w:t>Bài 2: In ra bảng mã ascii của các ký tự từ a-&gt;z</w:t>
+      </w:r>
+    </w:p>
+    <w:p>
+      <w:pPr>
+        <w:ind w:left="142" w:firstLine="284"/>
+        <w:jc w:val="both"/>
+        <w:rPr>
+          <w:rFonts w:ascii="Verdana" w:hAnsi="Verdana"/>
+          <w:color w:val="FF0000"/>
+          <w:sz w:val="20"/>
+          <w:szCs w:val="20"/>
+        </w:rPr>
+      </w:pPr>
+      <w:r>
+        <w:rPr>
+          <w:rFonts w:ascii="Verdana" w:hAnsi="Verdana"/>
+          <w:color w:val="FF0000"/>
+          <w:sz w:val="20"/>
+          <w:szCs w:val="20"/>
+        </w:rPr>
+        <w:t>Kết quả: (0/1)</w:t>
+      </w:r>
+    </w:p>
+    <w:p>
+      <w:pPr>
+        <w:ind w:left="142" w:firstLine="284"/>
+        <w:jc w:val="both"/>
+        <w:rPr>
+          <w:rFonts w:ascii="Verdana" w:hAnsi="Verdana"/>
+          <w:sz w:val="20"/>
+          <w:szCs w:val="20"/>
+        </w:rPr>
+      </w:pPr>
       <w:r>
         <w:rPr>
           <w:rFonts w:ascii="Verdana" w:hAnsi="Verdana"/>
@@ -454,19 +610,21 @@
     </w:p>
     <w:p>
       <w:pPr>
-        <w:rPr>
-          <w:rFonts w:ascii="Verdana" w:hAnsi="Verdana"/>
-          <w:sz w:val="20"/>
-          <w:szCs w:val="20"/>
-        </w:rPr>
-      </w:pPr>
-      <w:r>
-        <w:rPr>
-          <w:rFonts w:ascii="Verdana" w:hAnsi="Verdana"/>
-          <w:sz w:val="20"/>
-          <w:szCs w:val="20"/>
-        </w:rPr>
-        <w:t xml:space="preserve">    Nếu n&lt;</w:t>
+        <w:ind w:left="142" w:firstLine="284"/>
+        <w:jc w:val="both"/>
+        <w:rPr>
+          <w:rFonts w:ascii="Verdana" w:hAnsi="Verdana"/>
+          <w:sz w:val="20"/>
+          <w:szCs w:val="20"/>
+        </w:rPr>
+      </w:pPr>
+      <w:r>
+        <w:rPr>
+          <w:rFonts w:ascii="Verdana" w:hAnsi="Verdana"/>
+          <w:sz w:val="20"/>
+          <w:szCs w:val="20"/>
+        </w:rPr>
+        <w:t>Nếu n&lt;</w:t>
       </w:r>
       <w:r>
         <w:rPr>
@@ -495,30 +653,14 @@
     </w:p>
     <w:p>
       <w:pPr>
-        <w:rPr>
-          <w:rFonts w:ascii="Verdana" w:hAnsi="Verdana"/>
-          <w:sz w:val="20"/>
-          <w:szCs w:val="20"/>
-        </w:rPr>
-      </w:pPr>
-      <w:r>
-        <w:rPr>
-          <w:rFonts w:ascii="Verdana" w:hAnsi="Verdana"/>
-          <w:sz w:val="20"/>
-          <w:szCs w:val="20"/>
-        </w:rPr>
-        <w:t xml:space="preserve">    </w:t>
-      </w:r>
-      <w:proofErr w:type="gramStart"/>
-      <w:r>
-        <w:rPr>
-          <w:rFonts w:ascii="Verdana" w:hAnsi="Verdana"/>
-          <w:sz w:val="20"/>
-          <w:szCs w:val="20"/>
-        </w:rPr>
-        <w:t>Kiểm tra số n có phải là số nguyên tố hay không.</w:t>
-      </w:r>
-      <w:proofErr w:type="gramEnd"/>
+        <w:ind w:left="426"/>
+        <w:jc w:val="both"/>
+        <w:rPr>
+          <w:rFonts w:ascii="Verdana" w:hAnsi="Verdana"/>
+          <w:sz w:val="20"/>
+          <w:szCs w:val="20"/>
+        </w:rPr>
+      </w:pPr>
       <w:r>
         <w:rPr>
           <w:rFonts w:ascii="Verdana" w:hAnsi="Verdana"/>
@@ -527,16 +669,51 @@
         </w:rPr>
         <w:t xml:space="preserve"> </w:t>
       </w:r>
-      <w:proofErr w:type="gramStart"/>
-      <w:r>
-        <w:rPr>
-          <w:rFonts w:ascii="Verdana" w:hAnsi="Verdana"/>
-          <w:sz w:val="20"/>
-          <w:szCs w:val="20"/>
-        </w:rPr>
-        <w:t>Biết rằng số nguyên tố là những số lớn hơn hoặc bằng 2 và chỉ chia hết cho 1 và chính nó.</w:t>
-      </w:r>
-      <w:proofErr w:type="gramEnd"/>
+      <w:r>
+        <w:rPr>
+          <w:rFonts w:ascii="Verdana" w:hAnsi="Verdana"/>
+          <w:sz w:val="20"/>
+          <w:szCs w:val="20"/>
+        </w:rPr>
+        <w:t>Kiểm tra số n có phải là số nguyên tố hay không. Biết rằng số nguyên tố là nhữ</w:t>
+      </w:r>
+      <w:r>
+        <w:rPr>
+          <w:rFonts w:ascii="Verdana" w:hAnsi="Verdana"/>
+          <w:sz w:val="20"/>
+          <w:szCs w:val="20"/>
+        </w:rPr>
+        <w:t xml:space="preserve">ng  </w:t>
+      </w:r>
+      <w:r>
+        <w:rPr>
+          <w:rFonts w:ascii="Verdana" w:hAnsi="Verdana"/>
+          <w:sz w:val="20"/>
+          <w:szCs w:val="20"/>
+        </w:rPr>
+        <w:t>số lớn hơn hoặc bằng 2 và chỉ chia hết cho 1 và chính nó.</w:t>
+      </w:r>
+    </w:p>
+    <w:p>
+      <w:pPr>
+        <w:ind w:left="426"/>
+        <w:jc w:val="both"/>
+        <w:rPr>
+          <w:rFonts w:ascii="Verdana" w:hAnsi="Verdana"/>
+          <w:color w:val="FF0000"/>
+          <w:sz w:val="20"/>
+          <w:szCs w:val="20"/>
+        </w:rPr>
+      </w:pPr>
+      <w:r>
+        <w:rPr>
+          <w:rFonts w:ascii="Verdana" w:hAnsi="Verdana"/>
+          <w:color w:val="FF0000"/>
+          <w:sz w:val="20"/>
+          <w:szCs w:val="20"/>
+        </w:rPr>
+        <w:t>Kết quả: Về cơ bản thì OK, tuy nhiên sót 2 trường hợp 1 và 2</w:t>
+      </w:r>
     </w:p>
     <w:sectPr>
       <w:pgSz w:w="11909" w:h="16834" w:code="9"/>
@@ -549,7 +726,7 @@
 </file>
 
 <file path=word/numbering.xml><?xml version="1.0" encoding="utf-8"?>
-<w:numbering xmlns:ve="http://schemas.openxmlformats.org/markup-compatibility/2006" xmlns:o="urn:schemas-microsoft-com:office:office" xmlns:r="http://schemas.openxmlformats.org/officeDocument/2006/relationships" xmlns:m="http://schemas.openxmlformats.org/officeDocument/2006/math" xmlns:v="urn:schemas-microsoft-com:vml" xmlns:wp="http://schemas.openxmlformats.org/drawingml/2006/wordprocessingDrawing" xmlns:w10="urn:schemas-microsoft-com:office:word" xmlns:w="http://schemas.openxmlformats.org/wordprocessingml/2006/main" xmlns:wne="http://schemas.microsoft.com/office/word/2006/wordml">
+<w:numbering xmlns:wpc="http://schemas.microsoft.com/office/word/2010/wordprocessingCanvas" xmlns:mc="http://schemas.openxmlformats.org/markup-compatibility/2006" xmlns:o="urn:schemas-microsoft-com:office:office" xmlns:r="http://schemas.openxmlformats.org/officeDocument/2006/relationships" xmlns:m="http://schemas.openxmlformats.org/officeDocument/2006/math" xmlns:v="urn:schemas-microsoft-com:vml" xmlns:wp14="http://schemas.microsoft.com/office/word/2010/wordprocessingDrawing" xmlns:wp="http://schemas.openxmlformats.org/drawingml/2006/wordprocessingDrawing" xmlns:w10="urn:schemas-microsoft-com:office:word" xmlns:w="http://schemas.openxmlformats.org/wordprocessingml/2006/main" xmlns:w14="http://schemas.microsoft.com/office/word/2010/wordml" xmlns:w15="http://schemas.microsoft.com/office/word/2012/wordml" xmlns:wpg="http://schemas.microsoft.com/office/word/2010/wordprocessingGroup" xmlns:wpi="http://schemas.microsoft.com/office/word/2010/wordprocessingInk" xmlns:wne="http://schemas.microsoft.com/office/word/2006/wordml" xmlns:wps="http://schemas.microsoft.com/office/word/2010/wordprocessingShape" mc:Ignorable="w14 w15 wp14">
   <w:abstractNum w:abstractNumId="0">
     <w:nsid w:val="1F401043"/>
     <w:multiLevelType w:val="hybridMultilevel"/>
@@ -672,7 +849,7 @@
       <w:lvlText w:val="%1."/>
       <w:lvlJc w:val="left"/>
       <w:pPr>
-        <w:ind w:left="1080" w:hanging="360"/>
+        <w:ind w:left="1800" w:hanging="360"/>
       </w:pPr>
       <w:rPr>
         <w:rFonts w:hint="default"/>
@@ -684,7 +861,7 @@
       <w:lvlText w:val="%2."/>
       <w:lvlJc w:val="left"/>
       <w:pPr>
-        <w:ind w:left="1800" w:hanging="360"/>
+        <w:ind w:left="2520" w:hanging="360"/>
       </w:pPr>
     </w:lvl>
     <w:lvl w:ilvl="2" w:tplc="0409001B" w:tentative="1">
@@ -693,7 +870,7 @@
       <w:lvlText w:val="%3."/>
       <w:lvlJc w:val="right"/>
       <w:pPr>
-        <w:ind w:left="2520" w:hanging="180"/>
+        <w:ind w:left="3240" w:hanging="180"/>
       </w:pPr>
     </w:lvl>
     <w:lvl w:ilvl="3" w:tplc="0409000F" w:tentative="1">
@@ -702,7 +879,7 @@
       <w:lvlText w:val="%4."/>
       <w:lvlJc w:val="left"/>
       <w:pPr>
-        <w:ind w:left="3240" w:hanging="360"/>
+        <w:ind w:left="3960" w:hanging="360"/>
       </w:pPr>
     </w:lvl>
     <w:lvl w:ilvl="4" w:tplc="04090019" w:tentative="1">
@@ -711,7 +888,7 @@
       <w:lvlText w:val="%5."/>
       <w:lvlJc w:val="left"/>
       <w:pPr>
-        <w:ind w:left="3960" w:hanging="360"/>
+        <w:ind w:left="4680" w:hanging="360"/>
       </w:pPr>
     </w:lvl>
     <w:lvl w:ilvl="5" w:tplc="0409001B" w:tentative="1">
@@ -720,7 +897,7 @@
       <w:lvlText w:val="%6."/>
       <w:lvlJc w:val="right"/>
       <w:pPr>
-        <w:ind w:left="4680" w:hanging="180"/>
+        <w:ind w:left="5400" w:hanging="180"/>
       </w:pPr>
     </w:lvl>
     <w:lvl w:ilvl="6" w:tplc="0409000F" w:tentative="1">
@@ -729,7 +906,7 @@
       <w:lvlText w:val="%7."/>
       <w:lvlJc w:val="left"/>
       <w:pPr>
-        <w:ind w:left="5400" w:hanging="360"/>
+        <w:ind w:left="6120" w:hanging="360"/>
       </w:pPr>
     </w:lvl>
     <w:lvl w:ilvl="7" w:tplc="04090019" w:tentative="1">
@@ -738,7 +915,7 @@
       <w:lvlText w:val="%8."/>
       <w:lvlJc w:val="left"/>
       <w:pPr>
-        <w:ind w:left="6120" w:hanging="360"/>
+        <w:ind w:left="6840" w:hanging="360"/>
       </w:pPr>
     </w:lvl>
     <w:lvl w:ilvl="8" w:tplc="0409001B" w:tentative="1">
@@ -747,11 +924,123 @@
       <w:lvlText w:val="%9."/>
       <w:lvlJc w:val="right"/>
       <w:pPr>
-        <w:ind w:left="6840" w:hanging="180"/>
+        <w:ind w:left="7560" w:hanging="180"/>
       </w:pPr>
     </w:lvl>
   </w:abstractNum>
   <w:abstractNum w:abstractNumId="2">
+    <w:nsid w:val="30BA1C55"/>
+    <w:multiLevelType w:val="hybridMultilevel"/>
+    <w:tmpl w:val="2D14C470"/>
+    <w:lvl w:ilvl="0" w:tplc="0A581830">
+      <w:numFmt w:val="bullet"/>
+      <w:lvlText w:val=""/>
+      <w:lvlJc w:val="left"/>
+      <w:pPr>
+        <w:ind w:left="1080" w:hanging="360"/>
+      </w:pPr>
+      <w:rPr>
+        <w:rFonts w:ascii="Wingdings" w:eastAsiaTheme="minorHAnsi" w:hAnsi="Wingdings" w:cstheme="minorBidi" w:hint="default"/>
+      </w:rPr>
+    </w:lvl>
+    <w:lvl w:ilvl="1" w:tplc="04090003" w:tentative="1">
+      <w:start w:val="1"/>
+      <w:numFmt w:val="bullet"/>
+      <w:lvlText w:val="o"/>
+      <w:lvlJc w:val="left"/>
+      <w:pPr>
+        <w:ind w:left="1800" w:hanging="360"/>
+      </w:pPr>
+      <w:rPr>
+        <w:rFonts w:ascii="Courier New" w:hAnsi="Courier New" w:cs="Courier New" w:hint="default"/>
+      </w:rPr>
+    </w:lvl>
+    <w:lvl w:ilvl="2" w:tplc="04090005" w:tentative="1">
+      <w:start w:val="1"/>
+      <w:numFmt w:val="bullet"/>
+      <w:lvlText w:val=""/>
+      <w:lvlJc w:val="left"/>
+      <w:pPr>
+        <w:ind w:left="2520" w:hanging="360"/>
+      </w:pPr>
+      <w:rPr>
+        <w:rFonts w:ascii="Wingdings" w:hAnsi="Wingdings" w:hint="default"/>
+      </w:rPr>
+    </w:lvl>
+    <w:lvl w:ilvl="3" w:tplc="04090001" w:tentative="1">
+      <w:start w:val="1"/>
+      <w:numFmt w:val="bullet"/>
+      <w:lvlText w:val=""/>
+      <w:lvlJc w:val="left"/>
+      <w:pPr>
+        <w:ind w:left="3240" w:hanging="360"/>
+      </w:pPr>
+      <w:rPr>
+        <w:rFonts w:ascii="Symbol" w:hAnsi="Symbol" w:hint="default"/>
+      </w:rPr>
+    </w:lvl>
+    <w:lvl w:ilvl="4" w:tplc="04090003" w:tentative="1">
+      <w:start w:val="1"/>
+      <w:numFmt w:val="bullet"/>
+      <w:lvlText w:val="o"/>
+      <w:lvlJc w:val="left"/>
+      <w:pPr>
+        <w:ind w:left="3960" w:hanging="360"/>
+      </w:pPr>
+      <w:rPr>
+        <w:rFonts w:ascii="Courier New" w:hAnsi="Courier New" w:cs="Courier New" w:hint="default"/>
+      </w:rPr>
+    </w:lvl>
+    <w:lvl w:ilvl="5" w:tplc="04090005" w:tentative="1">
+      <w:start w:val="1"/>
+      <w:numFmt w:val="bullet"/>
+      <w:lvlText w:val=""/>
+      <w:lvlJc w:val="left"/>
+      <w:pPr>
+        <w:ind w:left="4680" w:hanging="360"/>
+      </w:pPr>
+      <w:rPr>
+        <w:rFonts w:ascii="Wingdings" w:hAnsi="Wingdings" w:hint="default"/>
+      </w:rPr>
+    </w:lvl>
+    <w:lvl w:ilvl="6" w:tplc="04090001" w:tentative="1">
+      <w:start w:val="1"/>
+      <w:numFmt w:val="bullet"/>
+      <w:lvlText w:val=""/>
+      <w:lvlJc w:val="left"/>
+      <w:pPr>
+        <w:ind w:left="5400" w:hanging="360"/>
+      </w:pPr>
+      <w:rPr>
+        <w:rFonts w:ascii="Symbol" w:hAnsi="Symbol" w:hint="default"/>
+      </w:rPr>
+    </w:lvl>
+    <w:lvl w:ilvl="7" w:tplc="04090003" w:tentative="1">
+      <w:start w:val="1"/>
+      <w:numFmt w:val="bullet"/>
+      <w:lvlText w:val="o"/>
+      <w:lvlJc w:val="left"/>
+      <w:pPr>
+        <w:ind w:left="6120" w:hanging="360"/>
+      </w:pPr>
+      <w:rPr>
+        <w:rFonts w:ascii="Courier New" w:hAnsi="Courier New" w:cs="Courier New" w:hint="default"/>
+      </w:rPr>
+    </w:lvl>
+    <w:lvl w:ilvl="8" w:tplc="04090005" w:tentative="1">
+      <w:start w:val="1"/>
+      <w:numFmt w:val="bullet"/>
+      <w:lvlText w:val=""/>
+      <w:lvlJc w:val="left"/>
+      <w:pPr>
+        <w:ind w:left="6840" w:hanging="360"/>
+      </w:pPr>
+      <w:rPr>
+        <w:rFonts w:ascii="Wingdings" w:hAnsi="Wingdings" w:hint="default"/>
+      </w:rPr>
+    </w:lvl>
+  </w:abstractNum>
+  <w:abstractNum w:abstractNumId="3">
     <w:nsid w:val="71C613A0"/>
     <w:multiLevelType w:val="hybridMultilevel"/>
     <w:tmpl w:val="6924E4D2"/>
@@ -847,13 +1136,16 @@
     <w:abstractNumId w:val="1"/>
   </w:num>
   <w:num w:numId="3">
+    <w:abstractNumId w:val="3"/>
+  </w:num>
+  <w:num w:numId="4">
     <w:abstractNumId w:val="2"/>
   </w:num>
 </w:numbering>
 </file>
 
 <file path=word/styles.xml><?xml version="1.0" encoding="utf-8"?>
-<w:styles xmlns:r="http://schemas.openxmlformats.org/officeDocument/2006/relationships" xmlns:w="http://schemas.openxmlformats.org/wordprocessingml/2006/main">
+<w:styles xmlns:mc="http://schemas.openxmlformats.org/markup-compatibility/2006" xmlns:r="http://schemas.openxmlformats.org/officeDocument/2006/relationships" xmlns:w="http://schemas.openxmlformats.org/wordprocessingml/2006/main" xmlns:w14="http://schemas.microsoft.com/office/word/2010/wordml" xmlns:w15="http://schemas.microsoft.com/office/word/2012/wordml" mc:Ignorable="w14 w15">
   <w:docDefaults>
     <w:rPrDefault>
       <w:rPr>
@@ -869,144 +1161,378 @@
       </w:pPr>
     </w:pPrDefault>
   </w:docDefaults>
-  <w:latentStyles w:defLockedState="0" w:defUIPriority="99" w:defSemiHidden="1" w:defUnhideWhenUsed="1" w:defQFormat="0" w:count="267">
-    <w:lsdException w:name="Normal" w:semiHidden="0" w:uiPriority="0" w:unhideWhenUsed="0" w:qFormat="1"/>
-    <w:lsdException w:name="heading 1" w:semiHidden="0" w:uiPriority="9" w:unhideWhenUsed="0" w:qFormat="1"/>
-    <w:lsdException w:name="heading 2" w:uiPriority="9" w:qFormat="1"/>
-    <w:lsdException w:name="heading 3" w:uiPriority="9" w:qFormat="1"/>
-    <w:lsdException w:name="heading 4" w:uiPriority="9" w:qFormat="1"/>
-    <w:lsdException w:name="heading 5" w:uiPriority="9" w:qFormat="1"/>
-    <w:lsdException w:name="heading 6" w:uiPriority="9" w:qFormat="1"/>
-    <w:lsdException w:name="heading 7" w:uiPriority="9" w:qFormat="1"/>
-    <w:lsdException w:name="heading 8" w:uiPriority="9" w:qFormat="1"/>
-    <w:lsdException w:name="heading 9" w:uiPriority="9" w:qFormat="1"/>
-    <w:lsdException w:name="toc 1" w:uiPriority="39"/>
-    <w:lsdException w:name="toc 2" w:uiPriority="39"/>
-    <w:lsdException w:name="toc 3" w:uiPriority="39"/>
-    <w:lsdException w:name="toc 4" w:uiPriority="39"/>
-    <w:lsdException w:name="toc 5" w:uiPriority="39"/>
-    <w:lsdException w:name="toc 6" w:uiPriority="39"/>
-    <w:lsdException w:name="toc 7" w:uiPriority="39"/>
-    <w:lsdException w:name="toc 8" w:uiPriority="39"/>
-    <w:lsdException w:name="toc 9" w:uiPriority="39"/>
-    <w:lsdException w:name="caption" w:uiPriority="35" w:qFormat="1"/>
-    <w:lsdException w:name="Title" w:semiHidden="0" w:uiPriority="10" w:unhideWhenUsed="0" w:qFormat="1"/>
-    <w:lsdException w:name="Default Paragraph Font" w:uiPriority="1"/>
-    <w:lsdException w:name="Subtitle" w:semiHidden="0" w:uiPriority="11" w:unhideWhenUsed="0" w:qFormat="1"/>
-    <w:lsdException w:name="Strong" w:semiHidden="0" w:uiPriority="22" w:unhideWhenUsed="0" w:qFormat="1"/>
-    <w:lsdException w:name="Emphasis" w:semiHidden="0" w:uiPriority="20" w:unhideWhenUsed="0" w:qFormat="1"/>
-    <w:lsdException w:name="Table Grid" w:semiHidden="0" w:uiPriority="59" w:unhideWhenUsed="0"/>
-    <w:lsdException w:name="Placeholder Text" w:unhideWhenUsed="0"/>
-    <w:lsdException w:name="No Spacing" w:semiHidden="0" w:uiPriority="1" w:unhideWhenUsed="0" w:qFormat="1"/>
-    <w:lsdException w:name="Light Shading" w:semiHidden="0" w:uiPriority="60" w:unhideWhenUsed="0"/>
-    <w:lsdException w:name="Light List" w:semiHidden="0" w:uiPriority="61" w:unhideWhenUsed="0"/>
-    <w:lsdException w:name="Light Grid" w:semiHidden="0" w:uiPriority="62" w:unhideWhenUsed="0"/>
-    <w:lsdException w:name="Medium Shading 1" w:semiHidden="0" w:uiPriority="63" w:unhideWhenUsed="0"/>
-    <w:lsdException w:name="Medium Shading 2" w:semiHidden="0" w:uiPriority="64" w:unhideWhenUsed="0"/>
-    <w:lsdException w:name="Medium List 1" w:semiHidden="0" w:uiPriority="65" w:unhideWhenUsed="0"/>
-    <w:lsdException w:name="Medium List 2" w:semiHidden="0" w:uiPriority="66" w:unhideWhenUsed="0"/>
-    <w:lsdException w:name="Medium Grid 1" w:semiHidden="0" w:uiPriority="67" w:unhideWhenUsed="0"/>
-    <w:lsdException w:name="Medium Grid 2" w:semiHidden="0" w:uiPriority="68" w:unhideWhenUsed="0"/>
-    <w:lsdException w:name="Medium Grid 3" w:semiHidden="0" w:uiPriority="69" w:unhideWhenUsed="0"/>
-    <w:lsdException w:name="Dark List" w:semiHidden="0" w:uiPriority="70" w:unhideWhenUsed="0"/>
-    <w:lsdException w:name="Colorful Shading" w:semiHidden="0" w:uiPriority="71" w:unhideWhenUsed="0"/>
-    <w:lsdException w:name="Colorful List" w:semiHidden="0" w:uiPriority="72" w:unhideWhenUsed="0"/>
-    <w:lsdException w:name="Colorful Grid" w:semiHidden="0" w:uiPriority="73" w:unhideWhenUsed="0"/>
-    <w:lsdException w:name="Light Shading Accent 1" w:semiHidden="0" w:uiPriority="60" w:unhideWhenUsed="0"/>
-    <w:lsdException w:name="Light List Accent 1" w:semiHidden="0" w:uiPriority="61" w:unhideWhenUsed="0"/>
-    <w:lsdException w:name="Light Grid Accent 1" w:semiHidden="0" w:uiPriority="62" w:unhideWhenUsed="0"/>
-    <w:lsdException w:name="Medium Shading 1 Accent 1" w:semiHidden="0" w:uiPriority="63" w:unhideWhenUsed="0"/>
-    <w:lsdException w:name="Medium Shading 2 Accent 1" w:semiHidden="0" w:uiPriority="64" w:unhideWhenUsed="0"/>
-    <w:lsdException w:name="Medium List 1 Accent 1" w:semiHidden="0" w:uiPriority="65" w:unhideWhenUsed="0"/>
-    <w:lsdException w:name="Revision" w:unhideWhenUsed="0"/>
-    <w:lsdException w:name="List Paragraph" w:semiHidden="0" w:uiPriority="34" w:unhideWhenUsed="0" w:qFormat="1"/>
-    <w:lsdException w:name="Quote" w:semiHidden="0" w:uiPriority="29" w:unhideWhenUsed="0" w:qFormat="1"/>
-    <w:lsdException w:name="Intense Quote" w:semiHidden="0" w:uiPriority="30" w:unhideWhenUsed="0" w:qFormat="1"/>
-    <w:lsdException w:name="Medium List 2 Accent 1" w:semiHidden="0" w:uiPriority="66" w:unhideWhenUsed="0"/>
-    <w:lsdException w:name="Medium Grid 1 Accent 1" w:semiHidden="0" w:uiPriority="67" w:unhideWhenUsed="0"/>
-    <w:lsdException w:name="Medium Grid 2 Accent 1" w:semiHidden="0" w:uiPriority="68" w:unhideWhenUsed="0"/>
-    <w:lsdException w:name="Medium Grid 3 Accent 1" w:semiHidden="0" w:uiPriority="69" w:unhideWhenUsed="0"/>
-    <w:lsdException w:name="Dark List Accent 1" w:semiHidden="0" w:uiPriority="70" w:unhideWhenUsed="0"/>
-    <w:lsdException w:name="Colorful Shading Accent 1" w:semiHidden="0" w:uiPriority="71" w:unhideWhenUsed="0"/>
-    <w:lsdException w:name="Colorful List Accent 1" w:semiHidden="0" w:uiPriority="72" w:unhideWhenUsed="0"/>
-    <w:lsdException w:name="Colorful Grid Accent 1" w:semiHidden="0" w:uiPriority="73" w:unhideWhenUsed="0"/>
-    <w:lsdException w:name="Light Shading Accent 2" w:semiHidden="0" w:uiPriority="60" w:unhideWhenUsed="0"/>
-    <w:lsdException w:name="Light List Accent 2" w:semiHidden="0" w:uiPriority="61" w:unhideWhenUsed="0"/>
-    <w:lsdException w:name="Light Grid Accent 2" w:semiHidden="0" w:uiPriority="62" w:unhideWhenUsed="0"/>
-    <w:lsdException w:name="Medium Shading 1 Accent 2" w:semiHidden="0" w:uiPriority="63" w:unhideWhenUsed="0"/>
-    <w:lsdException w:name="Medium Shading 2 Accent 2" w:semiHidden="0" w:uiPriority="64" w:unhideWhenUsed="0"/>
-    <w:lsdException w:name="Medium List 1 Accent 2" w:semiHidden="0" w:uiPriority="65" w:unhideWhenUsed="0"/>
-    <w:lsdException w:name="Medium List 2 Accent 2" w:semiHidden="0" w:uiPriority="66" w:unhideWhenUsed="0"/>
-    <w:lsdException w:name="Medium Grid 1 Accent 2" w:semiHidden="0" w:uiPriority="67" w:unhideWhenUsed="0"/>
-    <w:lsdException w:name="Medium Grid 2 Accent 2" w:semiHidden="0" w:uiPriority="68" w:unhideWhenUsed="0"/>
-    <w:lsdException w:name="Medium Grid 3 Accent 2" w:semiHidden="0" w:uiPriority="69" w:unhideWhenUsed="0"/>
-    <w:lsdException w:name="Dark List Accent 2" w:semiHidden="0" w:uiPriority="70" w:unhideWhenUsed="0"/>
-    <w:lsdException w:name="Colorful Shading Accent 2" w:semiHidden="0" w:uiPriority="71" w:unhideWhenUsed="0"/>
-    <w:lsdException w:name="Colorful List Accent 2" w:semiHidden="0" w:uiPriority="72" w:unhideWhenUsed="0"/>
-    <w:lsdException w:name="Colorful Grid Accent 2" w:semiHidden="0" w:uiPriority="73" w:unhideWhenUsed="0"/>
-    <w:lsdException w:name="Light Shading Accent 3" w:semiHidden="0" w:uiPriority="60" w:unhideWhenUsed="0"/>
-    <w:lsdException w:name="Light List Accent 3" w:semiHidden="0" w:uiPriority="61" w:unhideWhenUsed="0"/>
-    <w:lsdException w:name="Light Grid Accent 3" w:semiHidden="0" w:uiPriority="62" w:unhideWhenUsed="0"/>
-    <w:lsdException w:name="Medium Shading 1 Accent 3" w:semiHidden="0" w:uiPriority="63" w:unhideWhenUsed="0"/>
-    <w:lsdException w:name="Medium Shading 2 Accent 3" w:semiHidden="0" w:uiPriority="64" w:unhideWhenUsed="0"/>
-    <w:lsdException w:name="Medium List 1 Accent 3" w:semiHidden="0" w:uiPriority="65" w:unhideWhenUsed="0"/>
-    <w:lsdException w:name="Medium List 2 Accent 3" w:semiHidden="0" w:uiPriority="66" w:unhideWhenUsed="0"/>
-    <w:lsdException w:name="Medium Grid 1 Accent 3" w:semiHidden="0" w:uiPriority="67" w:unhideWhenUsed="0"/>
-    <w:lsdException w:name="Medium Grid 2 Accent 3" w:semiHidden="0" w:uiPriority="68" w:unhideWhenUsed="0"/>
-    <w:lsdException w:name="Medium Grid 3 Accent 3" w:semiHidden="0" w:uiPriority="69" w:unhideWhenUsed="0"/>
-    <w:lsdException w:name="Dark List Accent 3" w:semiHidden="0" w:uiPriority="70" w:unhideWhenUsed="0"/>
-    <w:lsdException w:name="Colorful Shading Accent 3" w:semiHidden="0" w:uiPriority="71" w:unhideWhenUsed="0"/>
-    <w:lsdException w:name="Colorful List Accent 3" w:semiHidden="0" w:uiPriority="72" w:unhideWhenUsed="0"/>
-    <w:lsdException w:name="Colorful Grid Accent 3" w:semiHidden="0" w:uiPriority="73" w:unhideWhenUsed="0"/>
-    <w:lsdException w:name="Light Shading Accent 4" w:semiHidden="0" w:uiPriority="60" w:unhideWhenUsed="0"/>
-    <w:lsdException w:name="Light List Accent 4" w:semiHidden="0" w:uiPriority="61" w:unhideWhenUsed="0"/>
-    <w:lsdException w:name="Light Grid Accent 4" w:semiHidden="0" w:uiPriority="62" w:unhideWhenUsed="0"/>
-    <w:lsdException w:name="Medium Shading 1 Accent 4" w:semiHidden="0" w:uiPriority="63" w:unhideWhenUsed="0"/>
-    <w:lsdException w:name="Medium Shading 2 Accent 4" w:semiHidden="0" w:uiPriority="64" w:unhideWhenUsed="0"/>
-    <w:lsdException w:name="Medium List 1 Accent 4" w:semiHidden="0" w:uiPriority="65" w:unhideWhenUsed="0"/>
-    <w:lsdException w:name="Medium List 2 Accent 4" w:semiHidden="0" w:uiPriority="66" w:unhideWhenUsed="0"/>
-    <w:lsdException w:name="Medium Grid 1 Accent 4" w:semiHidden="0" w:uiPriority="67" w:unhideWhenUsed="0"/>
-    <w:lsdException w:name="Medium Grid 2 Accent 4" w:semiHidden="0" w:uiPriority="68" w:unhideWhenUsed="0"/>
-    <w:lsdException w:name="Medium Grid 3 Accent 4" w:semiHidden="0" w:uiPriority="69" w:unhideWhenUsed="0"/>
-    <w:lsdException w:name="Dark List Accent 4" w:semiHidden="0" w:uiPriority="70" w:unhideWhenUsed="0"/>
-    <w:lsdException w:name="Colorful Shading Accent 4" w:semiHidden="0" w:uiPriority="71" w:unhideWhenUsed="0"/>
-    <w:lsdException w:name="Colorful List Accent 4" w:semiHidden="0" w:uiPriority="72" w:unhideWhenUsed="0"/>
-    <w:lsdException w:name="Colorful Grid Accent 4" w:semiHidden="0" w:uiPriority="73" w:unhideWhenUsed="0"/>
-    <w:lsdException w:name="Light Shading Accent 5" w:semiHidden="0" w:uiPriority="60" w:unhideWhenUsed="0"/>
-    <w:lsdException w:name="Light List Accent 5" w:semiHidden="0" w:uiPriority="61" w:unhideWhenUsed="0"/>
-    <w:lsdException w:name="Light Grid Accent 5" w:semiHidden="0" w:uiPriority="62" w:unhideWhenUsed="0"/>
-    <w:lsdException w:name="Medium Shading 1 Accent 5" w:semiHidden="0" w:uiPriority="63" w:unhideWhenUsed="0"/>
-    <w:lsdException w:name="Medium Shading 2 Accent 5" w:semiHidden="0" w:uiPriority="64" w:unhideWhenUsed="0"/>
-    <w:lsdException w:name="Medium List 1 Accent 5" w:semiHidden="0" w:uiPriority="65" w:unhideWhenUsed="0"/>
-    <w:lsdException w:name="Medium List 2 Accent 5" w:semiHidden="0" w:uiPriority="66" w:unhideWhenUsed="0"/>
-    <w:lsdException w:name="Medium Grid 1 Accent 5" w:semiHidden="0" w:uiPriority="67" w:unhideWhenUsed="0"/>
-    <w:lsdException w:name="Medium Grid 2 Accent 5" w:semiHidden="0" w:uiPriority="68" w:unhideWhenUsed="0"/>
-    <w:lsdException w:name="Medium Grid 3 Accent 5" w:semiHidden="0" w:uiPriority="69" w:unhideWhenUsed="0"/>
-    <w:lsdException w:name="Dark List Accent 5" w:semiHidden="0" w:uiPriority="70" w:unhideWhenUsed="0"/>
-    <w:lsdException w:name="Colorful Shading Accent 5" w:semiHidden="0" w:uiPriority="71" w:unhideWhenUsed="0"/>
-    <w:lsdException w:name="Colorful List Accent 5" w:semiHidden="0" w:uiPriority="72" w:unhideWhenUsed="0"/>
-    <w:lsdException w:name="Colorful Grid Accent 5" w:semiHidden="0" w:uiPriority="73" w:unhideWhenUsed="0"/>
-    <w:lsdException w:name="Light Shading Accent 6" w:semiHidden="0" w:uiPriority="60" w:unhideWhenUsed="0"/>
-    <w:lsdException w:name="Light List Accent 6" w:semiHidden="0" w:uiPriority="61" w:unhideWhenUsed="0"/>
-    <w:lsdException w:name="Light Grid Accent 6" w:semiHidden="0" w:uiPriority="62" w:unhideWhenUsed="0"/>
-    <w:lsdException w:name="Medium Shading 1 Accent 6" w:semiHidden="0" w:uiPriority="63" w:unhideWhenUsed="0"/>
-    <w:lsdException w:name="Medium Shading 2 Accent 6" w:semiHidden="0" w:uiPriority="64" w:unhideWhenUsed="0"/>
-    <w:lsdException w:name="Medium List 1 Accent 6" w:semiHidden="0" w:uiPriority="65" w:unhideWhenUsed="0"/>
-    <w:lsdException w:name="Medium List 2 Accent 6" w:semiHidden="0" w:uiPriority="66" w:unhideWhenUsed="0"/>
-    <w:lsdException w:name="Medium Grid 1 Accent 6" w:semiHidden="0" w:uiPriority="67" w:unhideWhenUsed="0"/>
-    <w:lsdException w:name="Medium Grid 2 Accent 6" w:semiHidden="0" w:uiPriority="68" w:unhideWhenUsed="0"/>
-    <w:lsdException w:name="Medium Grid 3 Accent 6" w:semiHidden="0" w:uiPriority="69" w:unhideWhenUsed="0"/>
-    <w:lsdException w:name="Dark List Accent 6" w:semiHidden="0" w:uiPriority="70" w:unhideWhenUsed="0"/>
-    <w:lsdException w:name="Colorful Shading Accent 6" w:semiHidden="0" w:uiPriority="71" w:unhideWhenUsed="0"/>
-    <w:lsdException w:name="Colorful List Accent 6" w:semiHidden="0" w:uiPriority="72" w:unhideWhenUsed="0"/>
-    <w:lsdException w:name="Colorful Grid Accent 6" w:semiHidden="0" w:uiPriority="73" w:unhideWhenUsed="0"/>
-    <w:lsdException w:name="Subtle Emphasis" w:semiHidden="0" w:uiPriority="19" w:unhideWhenUsed="0" w:qFormat="1"/>
-    <w:lsdException w:name="Intense Emphasis" w:semiHidden="0" w:uiPriority="21" w:unhideWhenUsed="0" w:qFormat="1"/>
-    <w:lsdException w:name="Subtle Reference" w:semiHidden="0" w:uiPriority="31" w:unhideWhenUsed="0" w:qFormat="1"/>
-    <w:lsdException w:name="Intense Reference" w:semiHidden="0" w:uiPriority="32" w:unhideWhenUsed="0" w:qFormat="1"/>
-    <w:lsdException w:name="Book Title" w:semiHidden="0" w:uiPriority="33" w:unhideWhenUsed="0" w:qFormat="1"/>
-    <w:lsdException w:name="Bibliography" w:uiPriority="37"/>
-    <w:lsdException w:name="TOC Heading" w:uiPriority="39" w:qFormat="1"/>
+  <w:latentStyles w:defLockedState="0" w:defUIPriority="99" w:defSemiHidden="0" w:defUnhideWhenUsed="0" w:defQFormat="0" w:count="371">
+    <w:lsdException w:name="Normal" w:uiPriority="0" w:qFormat="1"/>
+    <w:lsdException w:name="heading 1" w:uiPriority="9" w:qFormat="1"/>
+    <w:lsdException w:name="heading 2" w:semiHidden="1" w:uiPriority="9" w:unhideWhenUsed="1" w:qFormat="1"/>
+    <w:lsdException w:name="heading 3" w:semiHidden="1" w:uiPriority="9" w:unhideWhenUsed="1" w:qFormat="1"/>
+    <w:lsdException w:name="heading 4" w:semiHidden="1" w:uiPriority="9" w:unhideWhenUsed="1" w:qFormat="1"/>
+    <w:lsdException w:name="heading 5" w:semiHidden="1" w:uiPriority="9" w:unhideWhenUsed="1" w:qFormat="1"/>
+    <w:lsdException w:name="heading 6" w:semiHidden="1" w:uiPriority="9" w:unhideWhenUsed="1" w:qFormat="1"/>
+    <w:lsdException w:name="heading 7" w:semiHidden="1" w:uiPriority="9" w:unhideWhenUsed="1" w:qFormat="1"/>
+    <w:lsdException w:name="heading 8" w:semiHidden="1" w:uiPriority="9" w:unhideWhenUsed="1" w:qFormat="1"/>
+    <w:lsdException w:name="heading 9" w:semiHidden="1" w:uiPriority="9" w:unhideWhenUsed="1" w:qFormat="1"/>
+    <w:lsdException w:name="index 1" w:semiHidden="1" w:unhideWhenUsed="1"/>
+    <w:lsdException w:name="index 2" w:semiHidden="1" w:unhideWhenUsed="1"/>
+    <w:lsdException w:name="index 3" w:semiHidden="1" w:unhideWhenUsed="1"/>
+    <w:lsdException w:name="index 4" w:semiHidden="1" w:unhideWhenUsed="1"/>
+    <w:lsdException w:name="index 5" w:semiHidden="1" w:unhideWhenUsed="1"/>
+    <w:lsdException w:name="index 6" w:semiHidden="1" w:unhideWhenUsed="1"/>
+    <w:lsdException w:name="index 7" w:semiHidden="1" w:unhideWhenUsed="1"/>
+    <w:lsdException w:name="index 8" w:semiHidden="1" w:unhideWhenUsed="1"/>
+    <w:lsdException w:name="index 9" w:semiHidden="1" w:unhideWhenUsed="1"/>
+    <w:lsdException w:name="toc 1" w:semiHidden="1" w:uiPriority="39" w:unhideWhenUsed="1"/>
+    <w:lsdException w:name="toc 2" w:semiHidden="1" w:uiPriority="39" w:unhideWhenUsed="1"/>
+    <w:lsdException w:name="toc 3" w:semiHidden="1" w:uiPriority="39" w:unhideWhenUsed="1"/>
+    <w:lsdException w:name="toc 4" w:semiHidden="1" w:uiPriority="39" w:unhideWhenUsed="1"/>
+    <w:lsdException w:name="toc 5" w:semiHidden="1" w:uiPriority="39" w:unhideWhenUsed="1"/>
+    <w:lsdException w:name="toc 6" w:semiHidden="1" w:uiPriority="39" w:unhideWhenUsed="1"/>
+    <w:lsdException w:name="toc 7" w:semiHidden="1" w:uiPriority="39" w:unhideWhenUsed="1"/>
+    <w:lsdException w:name="toc 8" w:semiHidden="1" w:uiPriority="39" w:unhideWhenUsed="1"/>
+    <w:lsdException w:name="toc 9" w:semiHidden="1" w:uiPriority="39" w:unhideWhenUsed="1"/>
+    <w:lsdException w:name="Normal Indent" w:semiHidden="1" w:unhideWhenUsed="1"/>
+    <w:lsdException w:name="footnote text" w:semiHidden="1" w:unhideWhenUsed="1"/>
+    <w:lsdException w:name="annotation text" w:semiHidden="1" w:unhideWhenUsed="1"/>
+    <w:lsdException w:name="header" w:semiHidden="1" w:unhideWhenUsed="1"/>
+    <w:lsdException w:name="footer" w:semiHidden="1" w:unhideWhenUsed="1"/>
+    <w:lsdException w:name="index heading" w:semiHidden="1" w:unhideWhenUsed="1"/>
+    <w:lsdException w:name="caption" w:semiHidden="1" w:uiPriority="35" w:unhideWhenUsed="1" w:qFormat="1"/>
+    <w:lsdException w:name="table of figures" w:semiHidden="1" w:unhideWhenUsed="1"/>
+    <w:lsdException w:name="envelope address" w:semiHidden="1" w:unhideWhenUsed="1"/>
+    <w:lsdException w:name="envelope return" w:semiHidden="1" w:unhideWhenUsed="1"/>
+    <w:lsdException w:name="footnote reference" w:semiHidden="1" w:unhideWhenUsed="1"/>
+    <w:lsdException w:name="annotation reference" w:semiHidden="1" w:unhideWhenUsed="1"/>
+    <w:lsdException w:name="line number" w:semiHidden="1" w:unhideWhenUsed="1"/>
+    <w:lsdException w:name="page number" w:semiHidden="1" w:unhideWhenUsed="1"/>
+    <w:lsdException w:name="endnote reference" w:semiHidden="1" w:unhideWhenUsed="1"/>
+    <w:lsdException w:name="endnote text" w:semiHidden="1" w:unhideWhenUsed="1"/>
+    <w:lsdException w:name="table of authorities" w:semiHidden="1" w:unhideWhenUsed="1"/>
+    <w:lsdException w:name="macro" w:semiHidden="1" w:unhideWhenUsed="1"/>
+    <w:lsdException w:name="toa heading" w:semiHidden="1" w:unhideWhenUsed="1"/>
+    <w:lsdException w:name="List" w:semiHidden="1" w:unhideWhenUsed="1"/>
+    <w:lsdException w:name="List Bullet" w:semiHidden="1" w:unhideWhenUsed="1"/>
+    <w:lsdException w:name="List Number" w:semiHidden="1" w:unhideWhenUsed="1"/>
+    <w:lsdException w:name="List 2" w:semiHidden="1" w:unhideWhenUsed="1"/>
+    <w:lsdException w:name="List 3" w:semiHidden="1" w:unhideWhenUsed="1"/>
+    <w:lsdException w:name="List 4" w:semiHidden="1" w:unhideWhenUsed="1"/>
+    <w:lsdException w:name="List 5" w:semiHidden="1" w:unhideWhenUsed="1"/>
+    <w:lsdException w:name="List Bullet 2" w:semiHidden="1" w:unhideWhenUsed="1"/>
+    <w:lsdException w:name="List Bullet 3" w:semiHidden="1" w:unhideWhenUsed="1"/>
+    <w:lsdException w:name="List Bullet 4" w:semiHidden="1" w:unhideWhenUsed="1"/>
+    <w:lsdException w:name="List Bullet 5" w:semiHidden="1" w:unhideWhenUsed="1"/>
+    <w:lsdException w:name="List Number 2" w:semiHidden="1" w:unhideWhenUsed="1"/>
+    <w:lsdException w:name="List Number 3" w:semiHidden="1" w:unhideWhenUsed="1"/>
+    <w:lsdException w:name="List Number 4" w:semiHidden="1" w:unhideWhenUsed="1"/>
+    <w:lsdException w:name="List Number 5" w:semiHidden="1" w:unhideWhenUsed="1"/>
+    <w:lsdException w:name="Title" w:uiPriority="10" w:qFormat="1"/>
+    <w:lsdException w:name="Closing" w:semiHidden="1" w:unhideWhenUsed="1"/>
+    <w:lsdException w:name="Signature" w:semiHidden="1" w:unhideWhenUsed="1"/>
+    <w:lsdException w:name="Default Paragraph Font" w:semiHidden="1" w:uiPriority="1" w:unhideWhenUsed="1"/>
+    <w:lsdException w:name="Body Text" w:semiHidden="1" w:unhideWhenUsed="1"/>
+    <w:lsdException w:name="Body Text Indent" w:semiHidden="1" w:unhideWhenUsed="1"/>
+    <w:lsdException w:name="List Continue" w:semiHidden="1" w:unhideWhenUsed="1"/>
+    <w:lsdException w:name="List Continue 2" w:semiHidden="1" w:unhideWhenUsed="1"/>
+    <w:lsdException w:name="List Continue 3" w:semiHidden="1" w:unhideWhenUsed="1"/>
+    <w:lsdException w:name="List Continue 4" w:semiHidden="1" w:unhideWhenUsed="1"/>
+    <w:lsdException w:name="List Continue 5" w:semiHidden="1" w:unhideWhenUsed="1"/>
+    <w:lsdException w:name="Message Header" w:semiHidden="1" w:unhideWhenUsed="1"/>
+    <w:lsdException w:name="Subtitle" w:uiPriority="11" w:qFormat="1"/>
+    <w:lsdException w:name="Salutation" w:semiHidden="1" w:unhideWhenUsed="1"/>
+    <w:lsdException w:name="Date" w:semiHidden="1" w:unhideWhenUsed="1"/>
+    <w:lsdException w:name="Body Text First Indent" w:semiHidden="1" w:unhideWhenUsed="1"/>
+    <w:lsdException w:name="Body Text First Indent 2" w:semiHidden="1" w:unhideWhenUsed="1"/>
+    <w:lsdException w:name="Note Heading" w:semiHidden="1" w:unhideWhenUsed="1"/>
+    <w:lsdException w:name="Body Text 2" w:semiHidden="1" w:unhideWhenUsed="1"/>
+    <w:lsdException w:name="Body Text 3" w:semiHidden="1" w:unhideWhenUsed="1"/>
+    <w:lsdException w:name="Body Text Indent 2" w:semiHidden="1" w:unhideWhenUsed="1"/>
+    <w:lsdException w:name="Body Text Indent 3" w:semiHidden="1" w:unhideWhenUsed="1"/>
+    <w:lsdException w:name="Block Text" w:semiHidden="1" w:unhideWhenUsed="1"/>
+    <w:lsdException w:name="Hyperlink" w:semiHidden="1" w:unhideWhenUsed="1"/>
+    <w:lsdException w:name="FollowedHyperlink" w:semiHidden="1" w:unhideWhenUsed="1"/>
+    <w:lsdException w:name="Strong" w:uiPriority="22" w:qFormat="1"/>
+    <w:lsdException w:name="Emphasis" w:uiPriority="20" w:qFormat="1"/>
+    <w:lsdException w:name="Document Map" w:semiHidden="1" w:unhideWhenUsed="1"/>
+    <w:lsdException w:name="Plain Text" w:semiHidden="1" w:unhideWhenUsed="1"/>
+    <w:lsdException w:name="E-mail Signature" w:semiHidden="1" w:unhideWhenUsed="1"/>
+    <w:lsdException w:name="HTML Top of Form" w:semiHidden="1" w:unhideWhenUsed="1"/>
+    <w:lsdException w:name="HTML Bottom of Form" w:semiHidden="1" w:unhideWhenUsed="1"/>
+    <w:lsdException w:name="Normal (Web)" w:semiHidden="1" w:unhideWhenUsed="1"/>
+    <w:lsdException w:name="HTML Acronym" w:semiHidden="1" w:unhideWhenUsed="1"/>
+    <w:lsdException w:name="HTML Address" w:semiHidden="1" w:unhideWhenUsed="1"/>
+    <w:lsdException w:name="HTML Cite" w:semiHidden="1" w:unhideWhenUsed="1"/>
+    <w:lsdException w:name="HTML Code" w:semiHidden="1" w:unhideWhenUsed="1"/>
+    <w:lsdException w:name="HTML Definition" w:semiHidden="1" w:unhideWhenUsed="1"/>
+    <w:lsdException w:name="HTML Keyboard" w:semiHidden="1" w:unhideWhenUsed="1"/>
+    <w:lsdException w:name="HTML Preformatted" w:semiHidden="1" w:unhideWhenUsed="1"/>
+    <w:lsdException w:name="HTML Sample" w:semiHidden="1" w:unhideWhenUsed="1"/>
+    <w:lsdException w:name="HTML Typewriter" w:semiHidden="1" w:unhideWhenUsed="1"/>
+    <w:lsdException w:name="HTML Variable" w:semiHidden="1" w:unhideWhenUsed="1"/>
+    <w:lsdException w:name="Normal Table" w:semiHidden="1" w:unhideWhenUsed="1"/>
+    <w:lsdException w:name="annotation subject" w:semiHidden="1" w:unhideWhenUsed="1"/>
+    <w:lsdException w:name="No List" w:semiHidden="1" w:unhideWhenUsed="1"/>
+    <w:lsdException w:name="Outline List 1" w:semiHidden="1" w:unhideWhenUsed="1"/>
+    <w:lsdException w:name="Outline List 2" w:semiHidden="1" w:unhideWhenUsed="1"/>
+    <w:lsdException w:name="Outline List 3" w:semiHidden="1" w:unhideWhenUsed="1"/>
+    <w:lsdException w:name="Table Simple 1" w:semiHidden="1" w:unhideWhenUsed="1"/>
+    <w:lsdException w:name="Table Simple 2" w:semiHidden="1" w:unhideWhenUsed="1"/>
+    <w:lsdException w:name="Table Simple 3" w:semiHidden="1" w:unhideWhenUsed="1"/>
+    <w:lsdException w:name="Table Classic 1" w:semiHidden="1" w:unhideWhenUsed="1"/>
+    <w:lsdException w:name="Table Classic 2" w:semiHidden="1" w:unhideWhenUsed="1"/>
+    <w:lsdException w:name="Table Classic 3" w:semiHidden="1" w:unhideWhenUsed="1"/>
+    <w:lsdException w:name="Table Classic 4" w:semiHidden="1" w:unhideWhenUsed="1"/>
+    <w:lsdException w:name="Table Colorful 1" w:semiHidden="1" w:unhideWhenUsed="1"/>
+    <w:lsdException w:name="Table Colorful 2" w:semiHidden="1" w:unhideWhenUsed="1"/>
+    <w:lsdException w:name="Table Colorful 3" w:semiHidden="1" w:unhideWhenUsed="1"/>
+    <w:lsdException w:name="Table Columns 1" w:semiHidden="1" w:unhideWhenUsed="1"/>
+    <w:lsdException w:name="Table Columns 2" w:semiHidden="1" w:unhideWhenUsed="1"/>
+    <w:lsdException w:name="Table Columns 3" w:semiHidden="1" w:unhideWhenUsed="1"/>
+    <w:lsdException w:name="Table Columns 4" w:semiHidden="1" w:unhideWhenUsed="1"/>
+    <w:lsdException w:name="Table Columns 5" w:semiHidden="1" w:unhideWhenUsed="1"/>
+    <w:lsdException w:name="Table Grid 1" w:semiHidden="1" w:unhideWhenUsed="1"/>
+    <w:lsdException w:name="Table Grid 2" w:semiHidden="1" w:unhideWhenUsed="1"/>
+    <w:lsdException w:name="Table Grid 3" w:semiHidden="1" w:unhideWhenUsed="1"/>
+    <w:lsdException w:name="Table Grid 4" w:semiHidden="1" w:unhideWhenUsed="1"/>
+    <w:lsdException w:name="Table Grid 5" w:semiHidden="1" w:unhideWhenUsed="1"/>
+    <w:lsdException w:name="Table Grid 6" w:semiHidden="1" w:unhideWhenUsed="1"/>
+    <w:lsdException w:name="Table Grid 7" w:semiHidden="1" w:unhideWhenUsed="1"/>
+    <w:lsdException w:name="Table Grid 8" w:semiHidden="1" w:unhideWhenUsed="1"/>
+    <w:lsdException w:name="Table List 1" w:semiHidden="1" w:unhideWhenUsed="1"/>
+    <w:lsdException w:name="Table List 2" w:semiHidden="1" w:unhideWhenUsed="1"/>
+    <w:lsdException w:name="Table List 3" w:semiHidden="1" w:unhideWhenUsed="1"/>
+    <w:lsdException w:name="Table List 4" w:semiHidden="1" w:unhideWhenUsed="1"/>
+    <w:lsdException w:name="Table List 5" w:semiHidden="1" w:unhideWhenUsed="1"/>
+    <w:lsdException w:name="Table List 6" w:semiHidden="1" w:unhideWhenUsed="1"/>
+    <w:lsdException w:name="Table List 7" w:semiHidden="1" w:unhideWhenUsed="1"/>
+    <w:lsdException w:name="Table List 8" w:semiHidden="1" w:unhideWhenUsed="1"/>
+    <w:lsdException w:name="Table 3D effects 1" w:semiHidden="1" w:unhideWhenUsed="1"/>
+    <w:lsdException w:name="Table 3D effects 2" w:semiHidden="1" w:unhideWhenUsed="1"/>
+    <w:lsdException w:name="Table 3D effects 3" w:semiHidden="1" w:unhideWhenUsed="1"/>
+    <w:lsdException w:name="Table Contemporary" w:semiHidden="1" w:unhideWhenUsed="1"/>
+    <w:lsdException w:name="Table Elegant" w:semiHidden="1" w:unhideWhenUsed="1"/>
+    <w:lsdException w:name="Table Professional" w:semiHidden="1" w:unhideWhenUsed="1"/>
+    <w:lsdException w:name="Table Subtle 1" w:semiHidden="1" w:unhideWhenUsed="1"/>
+    <w:lsdException w:name="Table Subtle 2" w:semiHidden="1" w:unhideWhenUsed="1"/>
+    <w:lsdException w:name="Table Web 1" w:semiHidden="1" w:unhideWhenUsed="1"/>
+    <w:lsdException w:name="Table Web 2" w:semiHidden="1" w:unhideWhenUsed="1"/>
+    <w:lsdException w:name="Table Web 3" w:semiHidden="1" w:unhideWhenUsed="1"/>
+    <w:lsdException w:name="Balloon Text" w:semiHidden="1" w:unhideWhenUsed="1"/>
+    <w:lsdException w:name="Table Grid" w:uiPriority="59"/>
+    <w:lsdException w:name="Table Theme" w:semiHidden="1" w:unhideWhenUsed="1"/>
+    <w:lsdException w:name="Placeholder Text" w:semiHidden="1"/>
+    <w:lsdException w:name="No Spacing" w:uiPriority="1" w:qFormat="1"/>
+    <w:lsdException w:name="Light Shading" w:uiPriority="60"/>
+    <w:lsdException w:name="Light List" w:uiPriority="61"/>
+    <w:lsdException w:name="Light Grid" w:uiPriority="62"/>
+    <w:lsdException w:name="Medium Shading 1" w:uiPriority="63"/>
+    <w:lsdException w:name="Medium Shading 2" w:uiPriority="64"/>
+    <w:lsdException w:name="Medium List 1" w:uiPriority="65"/>
+    <w:lsdException w:name="Medium List 2" w:uiPriority="66"/>
+    <w:lsdException w:name="Medium Grid 1" w:uiPriority="67"/>
+    <w:lsdException w:name="Medium Grid 2" w:uiPriority="68"/>
+    <w:lsdException w:name="Medium Grid 3" w:uiPriority="69"/>
+    <w:lsdException w:name="Dark List" w:uiPriority="70"/>
+    <w:lsdException w:name="Colorful Shading" w:uiPriority="71"/>
+    <w:lsdException w:name="Colorful List" w:uiPriority="72"/>
+    <w:lsdException w:name="Colorful Grid" w:uiPriority="73"/>
+    <w:lsdException w:name="Light Shading Accent 1" w:uiPriority="60"/>
+    <w:lsdException w:name="Light List Accent 1" w:uiPriority="61"/>
+    <w:lsdException w:name="Light Grid Accent 1" w:uiPriority="62"/>
+    <w:lsdException w:name="Medium Shading 1 Accent 1" w:uiPriority="63"/>
+    <w:lsdException w:name="Medium Shading 2 Accent 1" w:uiPriority="64"/>
+    <w:lsdException w:name="Medium List 1 Accent 1" w:uiPriority="65"/>
+    <w:lsdException w:name="Revision" w:semiHidden="1"/>
+    <w:lsdException w:name="List Paragraph" w:uiPriority="34" w:qFormat="1"/>
+    <w:lsdException w:name="Quote" w:uiPriority="29" w:qFormat="1"/>
+    <w:lsdException w:name="Intense Quote" w:uiPriority="30" w:qFormat="1"/>
+    <w:lsdException w:name="Medium List 2 Accent 1" w:uiPriority="66"/>
+    <w:lsdException w:name="Medium Grid 1 Accent 1" w:uiPriority="67"/>
+    <w:lsdException w:name="Medium Grid 2 Accent 1" w:uiPriority="68"/>
+    <w:lsdException w:name="Medium Grid 3 Accent 1" w:uiPriority="69"/>
+    <w:lsdException w:name="Dark List Accent 1" w:uiPriority="70"/>
+    <w:lsdException w:name="Colorful Shading Accent 1" w:uiPriority="71"/>
+    <w:lsdException w:name="Colorful List Accent 1" w:uiPriority="72"/>
+    <w:lsdException w:name="Colorful Grid Accent 1" w:uiPriority="73"/>
+    <w:lsdException w:name="Light Shading Accent 2" w:uiPriority="60"/>
+    <w:lsdException w:name="Light List Accent 2" w:uiPriority="61"/>
+    <w:lsdException w:name="Light Grid Accent 2" w:uiPriority="62"/>
+    <w:lsdException w:name="Medium Shading 1 Accent 2" w:uiPriority="63"/>
+    <w:lsdException w:name="Medium Shading 2 Accent 2" w:uiPriority="64"/>
+    <w:lsdException w:name="Medium List 1 Accent 2" w:uiPriority="65"/>
+    <w:lsdException w:name="Medium List 2 Accent 2" w:uiPriority="66"/>
+    <w:lsdException w:name="Medium Grid 1 Accent 2" w:uiPriority="67"/>
+    <w:lsdException w:name="Medium Grid 2 Accent 2" w:uiPriority="68"/>
+    <w:lsdException w:name="Medium Grid 3 Accent 2" w:uiPriority="69"/>
+    <w:lsdException w:name="Dark List Accent 2" w:uiPriority="70"/>
+    <w:lsdException w:name="Colorful Shading Accent 2" w:uiPriority="71"/>
+    <w:lsdException w:name="Colorful List Accent 2" w:uiPriority="72"/>
+    <w:lsdException w:name="Colorful Grid Accent 2" w:uiPriority="73"/>
+    <w:lsdException w:name="Light Shading Accent 3" w:uiPriority="60"/>
+    <w:lsdException w:name="Light List Accent 3" w:uiPriority="61"/>
+    <w:lsdException w:name="Light Grid Accent 3" w:uiPriority="62"/>
+    <w:lsdException w:name="Medium Shading 1 Accent 3" w:uiPriority="63"/>
+    <w:lsdException w:name="Medium Shading 2 Accent 3" w:uiPriority="64"/>
+    <w:lsdException w:name="Medium List 1 Accent 3" w:uiPriority="65"/>
+    <w:lsdException w:name="Medium List 2 Accent 3" w:uiPriority="66"/>
+    <w:lsdException w:name="Medium Grid 1 Accent 3" w:uiPriority="67"/>
+    <w:lsdException w:name="Medium Grid 2 Accent 3" w:uiPriority="68"/>
+    <w:lsdException w:name="Medium Grid 3 Accent 3" w:uiPriority="69"/>
+    <w:lsdException w:name="Dark List Accent 3" w:uiPriority="70"/>
+    <w:lsdException w:name="Colorful Shading Accent 3" w:uiPriority="71"/>
+    <w:lsdException w:name="Colorful List Accent 3" w:uiPriority="72"/>
+    <w:lsdException w:name="Colorful Grid Accent 3" w:uiPriority="73"/>
+    <w:lsdException w:name="Light Shading Accent 4" w:uiPriority="60"/>
+    <w:lsdException w:name="Light List Accent 4" w:uiPriority="61"/>
+    <w:lsdException w:name="Light Grid Accent 4" w:uiPriority="62"/>
+    <w:lsdException w:name="Medium Shading 1 Accent 4" w:uiPriority="63"/>
+    <w:lsdException w:name="Medium Shading 2 Accent 4" w:uiPriority="64"/>
+    <w:lsdException w:name="Medium List 1 Accent 4" w:uiPriority="65"/>
+    <w:lsdException w:name="Medium List 2 Accent 4" w:uiPriority="66"/>
+    <w:lsdException w:name="Medium Grid 1 Accent 4" w:uiPriority="67"/>
+    <w:lsdException w:name="Medium Grid 2 Accent 4" w:uiPriority="68"/>
+    <w:lsdException w:name="Medium Grid 3 Accent 4" w:uiPriority="69"/>
+    <w:lsdException w:name="Dark List Accent 4" w:uiPriority="70"/>
+    <w:lsdException w:name="Colorful Shading Accent 4" w:uiPriority="71"/>
+    <w:lsdException w:name="Colorful List Accent 4" w:uiPriority="72"/>
+    <w:lsdException w:name="Colorful Grid Accent 4" w:uiPriority="73"/>
+    <w:lsdException w:name="Light Shading Accent 5" w:uiPriority="60"/>
+    <w:lsdException w:name="Light List Accent 5" w:uiPriority="61"/>
+    <w:lsdException w:name="Light Grid Accent 5" w:uiPriority="62"/>
+    <w:lsdException w:name="Medium Shading 1 Accent 5" w:uiPriority="63"/>
+    <w:lsdException w:name="Medium Shading 2 Accent 5" w:uiPriority="64"/>
+    <w:lsdException w:name="Medium List 1 Accent 5" w:uiPriority="65"/>
+    <w:lsdException w:name="Medium List 2 Accent 5" w:uiPriority="66"/>
+    <w:lsdException w:name="Medium Grid 1 Accent 5" w:uiPriority="67"/>
+    <w:lsdException w:name="Medium Grid 2 Accent 5" w:uiPriority="68"/>
+    <w:lsdException w:name="Medium Grid 3 Accent 5" w:uiPriority="69"/>
+    <w:lsdException w:name="Dark List Accent 5" w:uiPriority="70"/>
+    <w:lsdException w:name="Colorful Shading Accent 5" w:uiPriority="71"/>
+    <w:lsdException w:name="Colorful List Accent 5" w:uiPriority="72"/>
+    <w:lsdException w:name="Colorful Grid Accent 5" w:uiPriority="73"/>
+    <w:lsdException w:name="Light Shading Accent 6" w:uiPriority="60"/>
+    <w:lsdException w:name="Light List Accent 6" w:uiPriority="61"/>
+    <w:lsdException w:name="Light Grid Accent 6" w:uiPriority="62"/>
+    <w:lsdException w:name="Medium Shading 1 Accent 6" w:uiPriority="63"/>
+    <w:lsdException w:name="Medium Shading 2 Accent 6" w:uiPriority="64"/>
+    <w:lsdException w:name="Medium List 1 Accent 6" w:uiPriority="65"/>
+    <w:lsdException w:name="Medium List 2 Accent 6" w:uiPriority="66"/>
+    <w:lsdException w:name="Medium Grid 1 Accent 6" w:uiPriority="67"/>
+    <w:lsdException w:name="Medium Grid 2 Accent 6" w:uiPriority="68"/>
+    <w:lsdException w:name="Medium Grid 3 Accent 6" w:uiPriority="69"/>
+    <w:lsdException w:name="Dark List Accent 6" w:uiPriority="70"/>
+    <w:lsdException w:name="Colorful Shading Accent 6" w:uiPriority="71"/>
+    <w:lsdException w:name="Colorful List Accent 6" w:uiPriority="72"/>
+    <w:lsdException w:name="Colorful Grid Accent 6" w:uiPriority="73"/>
+    <w:lsdException w:name="Subtle Emphasis" w:uiPriority="19" w:qFormat="1"/>
+    <w:lsdException w:name="Intense Emphasis" w:uiPriority="21" w:qFormat="1"/>
+    <w:lsdException w:name="Subtle Reference" w:uiPriority="31" w:qFormat="1"/>
+    <w:lsdException w:name="Intense Reference" w:uiPriority="32" w:qFormat="1"/>
+    <w:lsdException w:name="Book Title" w:uiPriority="33" w:qFormat="1"/>
+    <w:lsdException w:name="Bibliography" w:semiHidden="1" w:uiPriority="37" w:unhideWhenUsed="1"/>
+    <w:lsdException w:name="TOC Heading" w:semiHidden="1" w:uiPriority="39" w:unhideWhenUsed="1" w:qFormat="1"/>
+    <w:lsdException w:name="Plain Table 1" w:uiPriority="41"/>
+    <w:lsdException w:name="Plain Table 2" w:uiPriority="42"/>
+    <w:lsdException w:name="Plain Table 3" w:uiPriority="43"/>
+    <w:lsdException w:name="Plain Table 4" w:uiPriority="44"/>
+    <w:lsdException w:name="Plain Table 5" w:uiPriority="45"/>
+    <w:lsdException w:name="Grid Table Light" w:uiPriority="40"/>
+    <w:lsdException w:name="Grid Table 1 Light" w:uiPriority="46"/>
+    <w:lsdException w:name="Grid Table 2" w:uiPriority="47"/>
+    <w:lsdException w:name="Grid Table 3" w:uiPriority="48"/>
+    <w:lsdException w:name="Grid Table 4" w:uiPriority="49"/>
+    <w:lsdException w:name="Grid Table 5 Dark" w:uiPriority="50"/>
+    <w:lsdException w:name="Grid Table 6 Colorful" w:uiPriority="51"/>
+    <w:lsdException w:name="Grid Table 7 Colorful" w:uiPriority="52"/>
+    <w:lsdException w:name="Grid Table 1 Light Accent 1" w:uiPriority="46"/>
+    <w:lsdException w:name="Grid Table 2 Accent 1" w:uiPriority="47"/>
+    <w:lsdException w:name="Grid Table 3 Accent 1" w:uiPriority="48"/>
+    <w:lsdException w:name="Grid Table 4 Accent 1" w:uiPriority="49"/>
+    <w:lsdException w:name="Grid Table 5 Dark Accent 1" w:uiPriority="50"/>
+    <w:lsdException w:name="Grid Table 6 Colorful Accent 1" w:uiPriority="51"/>
+    <w:lsdException w:name="Grid Table 7 Colorful Accent 1" w:uiPriority="52"/>
+    <w:lsdException w:name="Grid Table 1 Light Accent 2" w:uiPriority="46"/>
+    <w:lsdException w:name="Grid Table 2 Accent 2" w:uiPriority="47"/>
+    <w:lsdException w:name="Grid Table 3 Accent 2" w:uiPriority="48"/>
+    <w:lsdException w:name="Grid Table 4 Accent 2" w:uiPriority="49"/>
+    <w:lsdException w:name="Grid Table 5 Dark Accent 2" w:uiPriority="50"/>
+    <w:lsdException w:name="Grid Table 6 Colorful Accent 2" w:uiPriority="51"/>
+    <w:lsdException w:name="Grid Table 7 Colorful Accent 2" w:uiPriority="52"/>
+    <w:lsdException w:name="Grid Table 1 Light Accent 3" w:uiPriority="46"/>
+    <w:lsdException w:name="Grid Table 2 Accent 3" w:uiPriority="47"/>
+    <w:lsdException w:name="Grid Table 3 Accent 3" w:uiPriority="48"/>
+    <w:lsdException w:name="Grid Table 4 Accent 3" w:uiPriority="49"/>
+    <w:lsdException w:name="Grid Table 5 Dark Accent 3" w:uiPriority="50"/>
+    <w:lsdException w:name="Grid Table 6 Colorful Accent 3" w:uiPriority="51"/>
+    <w:lsdException w:name="Grid Table 7 Colorful Accent 3" w:uiPriority="52"/>
+    <w:lsdException w:name="Grid Table 1 Light Accent 4" w:uiPriority="46"/>
+    <w:lsdException w:name="Grid Table 2 Accent 4" w:uiPriority="47"/>
+    <w:lsdException w:name="Grid Table 3 Accent 4" w:uiPriority="48"/>
+    <w:lsdException w:name="Grid Table 4 Accent 4" w:uiPriority="49"/>
+    <w:lsdException w:name="Grid Table 5 Dark Accent 4" w:uiPriority="50"/>
+    <w:lsdException w:name="Grid Table 6 Colorful Accent 4" w:uiPriority="51"/>
+    <w:lsdException w:name="Grid Table 7 Colorful Accent 4" w:uiPriority="52"/>
+    <w:lsdException w:name="Grid Table 1 Light Accent 5" w:uiPriority="46"/>
+    <w:lsdException w:name="Grid Table 2 Accent 5" w:uiPriority="47"/>
+    <w:lsdException w:name="Grid Table 3 Accent 5" w:uiPriority="48"/>
+    <w:lsdException w:name="Grid Table 4 Accent 5" w:uiPriority="49"/>
+    <w:lsdException w:name="Grid Table 5 Dark Accent 5" w:uiPriority="50"/>
+    <w:lsdException w:name="Grid Table 6 Colorful Accent 5" w:uiPriority="51"/>
+    <w:lsdException w:name="Grid Table 7 Colorful Accent 5" w:uiPriority="52"/>
+    <w:lsdException w:name="Grid Table 1 Light Accent 6" w:uiPriority="46"/>
+    <w:lsdException w:name="Grid Table 2 Accent 6" w:uiPriority="47"/>
+    <w:lsdException w:name="Grid Table 3 Accent 6" w:uiPriority="48"/>
+    <w:lsdException w:name="Grid Table 4 Accent 6" w:uiPriority="49"/>
+    <w:lsdException w:name="Grid Table 5 Dark Accent 6" w:uiPriority="50"/>
+    <w:lsdException w:name="Grid Table 6 Colorful Accent 6" w:uiPriority="51"/>
+    <w:lsdException w:name="Grid Table 7 Colorful Accent 6" w:uiPriority="52"/>
+    <w:lsdException w:name="List Table 1 Light" w:uiPriority="46"/>
+    <w:lsdException w:name="List Table 2" w:uiPriority="47"/>
+    <w:lsdException w:name="List Table 3" w:uiPriority="48"/>
+    <w:lsdException w:name="List Table 4" w:uiPriority="49"/>
+    <w:lsdException w:name="List Table 5 Dark" w:uiPriority="50"/>
+    <w:lsdException w:name="List Table 6 Colorful" w:uiPriority="51"/>
+    <w:lsdException w:name="List Table 7 Colorful" w:uiPriority="52"/>
+    <w:lsdException w:name="List Table 1 Light Accent 1" w:uiPriority="46"/>
+    <w:lsdException w:name="List Table 2 Accent 1" w:uiPriority="47"/>
+    <w:lsdException w:name="List Table 3 Accent 1" w:uiPriority="48"/>
+    <w:lsdException w:name="List Table 4 Accent 1" w:uiPriority="49"/>
+    <w:lsdException w:name="List Table 5 Dark Accent 1" w:uiPriority="50"/>
+    <w:lsdException w:name="List Table 6 Colorful Accent 1" w:uiPriority="51"/>
+    <w:lsdException w:name="List Table 7 Colorful Accent 1" w:uiPriority="52"/>
+    <w:lsdException w:name="List Table 1 Light Accent 2" w:uiPriority="46"/>
+    <w:lsdException w:name="List Table 2 Accent 2" w:uiPriority="47"/>
+    <w:lsdException w:name="List Table 3 Accent 2" w:uiPriority="48"/>
+    <w:lsdException w:name="List Table 4 Accent 2" w:uiPriority="49"/>
+    <w:lsdException w:name="List Table 5 Dark Accent 2" w:uiPriority="50"/>
+    <w:lsdException w:name="List Table 6 Colorful Accent 2" w:uiPriority="51"/>
+    <w:lsdException w:name="List Table 7 Colorful Accent 2" w:uiPriority="52"/>
+    <w:lsdException w:name="List Table 1 Light Accent 3" w:uiPriority="46"/>
+    <w:lsdException w:name="List Table 2 Accent 3" w:uiPriority="47"/>
+    <w:lsdException w:name="List Table 3 Accent 3" w:uiPriority="48"/>
+    <w:lsdException w:name="List Table 4 Accent 3" w:uiPriority="49"/>
+    <w:lsdException w:name="List Table 5 Dark Accent 3" w:uiPriority="50"/>
+    <w:lsdException w:name="List Table 6 Colorful Accent 3" w:uiPriority="51"/>
+    <w:lsdException w:name="List Table 7 Colorful Accent 3" w:uiPriority="52"/>
+    <w:lsdException w:name="List Table 1 Light Accent 4" w:uiPriority="46"/>
+    <w:lsdException w:name="List Table 2 Accent 4" w:uiPriority="47"/>
+    <w:lsdException w:name="List Table 3 Accent 4" w:uiPriority="48"/>
+    <w:lsdException w:name="List Table 4 Accent 4" w:uiPriority="49"/>
+    <w:lsdException w:name="List Table 5 Dark Accent 4" w:uiPriority="50"/>
+    <w:lsdException w:name="List Table 6 Colorful Accent 4" w:uiPriority="51"/>
+    <w:lsdException w:name="List Table 7 Colorful Accent 4" w:uiPriority="52"/>
+    <w:lsdException w:name="List Table 1 Light Accent 5" w:uiPriority="46"/>
+    <w:lsdException w:name="List Table 2 Accent 5" w:uiPriority="47"/>
+    <w:lsdException w:name="List Table 3 Accent 5" w:uiPriority="48"/>
+    <w:lsdException w:name="List Table 4 Accent 5" w:uiPriority="49"/>
+    <w:lsdException w:name="List Table 5 Dark Accent 5" w:uiPriority="50"/>
+    <w:lsdException w:name="List Table 6 Colorful Accent 5" w:uiPriority="51"/>
+    <w:lsdException w:name="List Table 7 Colorful Accent 5" w:uiPriority="52"/>
+    <w:lsdException w:name="List Table 1 Light Accent 6" w:uiPriority="46"/>
+    <w:lsdException w:name="List Table 2 Accent 6" w:uiPriority="47"/>
+    <w:lsdException w:name="List Table 3 Accent 6" w:uiPriority="48"/>
+    <w:lsdException w:name="List Table 4 Accent 6" w:uiPriority="49"/>
+    <w:lsdException w:name="List Table 5 Dark Accent 6" w:uiPriority="50"/>
+    <w:lsdException w:name="List Table 6 Colorful Accent 6" w:uiPriority="51"/>
+    <w:lsdException w:name="List Table 7 Colorful Accent 6" w:uiPriority="52"/>
   </w:latentStyles>
   <w:style w:type="paragraph" w:default="1" w:styleId="Normal">
     <w:name w:val="Normal"/>
@@ -1024,7 +1550,6 @@
     <w:uiPriority w:val="99"/>
     <w:semiHidden/>
     <w:unhideWhenUsed/>
-    <w:qFormat/>
     <w:tblPr>
       <w:tblInd w:w="0" w:type="dxa"/>
       <w:tblCellMar>

</xml_diff>